<commit_message>
add lib boostrap, jquery and create account
</commit_message>
<xml_diff>
--- a/BaoCaoNhom.docx
+++ b/BaoCaoNhom.docx
@@ -1,6 +1,6 @@
 
 <file path=word/document.xml><?xml version="1.0" encoding="utf-8"?>
-<w:document xmlns:wpc="http://schemas.microsoft.com/office/word/2010/wordprocessingCanvas" xmlns:cx="http://schemas.microsoft.com/office/drawing/2014/chartex" xmlns:cx1="http://schemas.microsoft.com/office/drawing/2015/9/8/chartex" xmlns:cx2="http://schemas.microsoft.com/office/drawing/2015/10/21/chartex" xmlns:cx3="http://schemas.microsoft.com/office/drawing/2016/5/9/chartex" xmlns:cx4="http://schemas.microsoft.com/office/drawing/2016/5/10/chartex" xmlns:cx5="http://schemas.microsoft.com/office/drawing/2016/5/11/chartex" xmlns:cx6="http://schemas.microsoft.com/office/drawing/2016/5/12/chartex" xmlns:cx7="http://schemas.microsoft.com/office/drawing/2016/5/13/chartex" xmlns:cx8="http://schemas.microsoft.com/office/drawing/2016/5/14/chartex" xmlns:mc="http://schemas.openxmlformats.org/markup-compatibility/2006" xmlns:aink="http://schemas.microsoft.com/office/drawing/2016/ink" xmlns:am3d="http://schemas.microsoft.com/office/drawing/2017/model3d" xmlns:o="urn:schemas-microsoft-com:office:office" xmlns:oel="http://schemas.microsoft.com/office/2019/extlst" xmlns:r="http://schemas.openxmlformats.org/officeDocument/2006/relationships" xmlns:m="http://schemas.openxmlformats.org/officeDocument/2006/math" xmlns:v="urn:schemas-microsoft-com:vml" xmlns:wp14="http://schemas.microsoft.com/office/word/2010/wordprocessingDrawing" xmlns:wp="http://schemas.openxmlformats.org/drawingml/2006/wordprocessingDrawing" xmlns:w10="urn:schemas-microsoft-com:office:word" xmlns:w="http://schemas.openxmlformats.org/wordprocessingml/2006/main" xmlns:w14="http://schemas.microsoft.com/office/word/2010/wordml" xmlns:w15="http://schemas.microsoft.com/office/word/2012/wordml" xmlns:w16cex="http://schemas.microsoft.com/office/word/2018/wordml/cex" xmlns:w16cid="http://schemas.microsoft.com/office/word/2016/wordml/cid" xmlns:w16="http://schemas.microsoft.com/office/word/2018/wordml" xmlns:w16sdtdh="http://schemas.microsoft.com/office/word/2020/wordml/sdtdatahash" xmlns:w16se="http://schemas.microsoft.com/office/word/2015/wordml/symex" xmlns:wpg="http://schemas.microsoft.com/office/word/2010/wordprocessingGroup" xmlns:wpi="http://schemas.microsoft.com/office/word/2010/wordprocessingInk" xmlns:wne="http://schemas.microsoft.com/office/word/2006/wordml" xmlns:wps="http://schemas.microsoft.com/office/word/2010/wordprocessingShape" mc:Ignorable="w14 w15 w16se w16cid w16 w16cex w16sdtdh wp14">
+<w:document xmlns:wpc="http://schemas.microsoft.com/office/word/2010/wordprocessingCanvas" xmlns:mc="http://schemas.openxmlformats.org/markup-compatibility/2006" xmlns:o="urn:schemas-microsoft-com:office:office" xmlns:r="http://schemas.openxmlformats.org/officeDocument/2006/relationships" xmlns:m="http://schemas.openxmlformats.org/officeDocument/2006/math" xmlns:v="urn:schemas-microsoft-com:vml" xmlns:wp14="http://schemas.microsoft.com/office/word/2010/wordprocessingDrawing" xmlns:wp="http://schemas.openxmlformats.org/drawingml/2006/wordprocessingDrawing" xmlns:w="http://schemas.openxmlformats.org/wordprocessingml/2006/main" xmlns:w14="http://schemas.microsoft.com/office/word/2010/wordml" xmlns:w10="urn:schemas-microsoft-com:office:word" xmlns:w15="http://schemas.microsoft.com/office/word/2012/wordml" xmlns:wpg="http://schemas.microsoft.com/office/word/2010/wordprocessingGroup" xmlns:wpi="http://schemas.microsoft.com/office/word/2010/wordprocessingInk" xmlns:wne="http://schemas.microsoft.com/office/word/2006/wordml" xmlns:wps="http://schemas.microsoft.com/office/word/2010/wordprocessingShape" xmlns:wpsCustomData="http://www.wps.cn/officeDocument/2013/wpsCustomData" mc:Ignorable="w14 w15 wp14">
   <w:body>
     <w:p>
       <w:pPr>
@@ -68,11 +68,8 @@
         </w:rPr>
       </w:pPr>
       <w:r>
-        <w:rPr>
-          <w:noProof/>
-        </w:rPr>
         <w:drawing>
-          <wp:inline distT="0" distB="0" distL="0" distR="0" wp14:anchorId="170232BA" wp14:editId="4A60C37D">
+          <wp:inline distT="0" distB="0" distL="0" distR="0">
             <wp:extent cx="4705985" cy="1868170"/>
             <wp:effectExtent l="0" t="0" r="0" b="0"/>
             <wp:docPr id="12" name="Picture 12" descr="C:\Users\ACER\Downloads\Logo_IUH.pngLogo_IUH"/>
@@ -89,7 +86,7 @@
                     </pic:cNvPicPr>
                   </pic:nvPicPr>
                   <pic:blipFill>
-                    <a:blip r:embed="rId7"/>
+                    <a:blip r:embed="rId4"/>
                     <a:srcRect/>
                     <a:stretch>
                       <a:fillRect/>
@@ -216,10 +213,24 @@
     </w:p>
     <w:tbl>
       <w:tblPr>
-        <w:tblStyle w:val="TableGrid"/>
+        <w:tblStyle w:val="5"/>
         <w:tblW w:w="0" w:type="auto"/>
         <w:jc w:val="center"/>
-        <w:tblLook w:val="04A0" w:firstRow="1" w:lastRow="0" w:firstColumn="1" w:lastColumn="0" w:noHBand="0" w:noVBand="1"/>
+        <w:tblBorders>
+          <w:top w:val="single" w:color="000000" w:themeColor="text1" w:sz="4" w:space="0"/>
+          <w:left w:val="single" w:color="000000" w:themeColor="text1" w:sz="4" w:space="0"/>
+          <w:bottom w:val="single" w:color="000000" w:themeColor="text1" w:sz="4" w:space="0"/>
+          <w:right w:val="single" w:color="000000" w:themeColor="text1" w:sz="4" w:space="0"/>
+          <w:insideH w:val="single" w:color="000000" w:themeColor="text1" w:sz="4" w:space="0"/>
+          <w:insideV w:val="single" w:color="000000" w:themeColor="text1" w:sz="4" w:space="0"/>
+        </w:tblBorders>
+        <w:tblLayout w:type="autofit"/>
+        <w:tblCellMar>
+          <w:top w:w="0" w:type="dxa"/>
+          <w:left w:w="108" w:type="dxa"/>
+          <w:bottom w:w="0" w:type="dxa"/>
+          <w:right w:w="108" w:type="dxa"/>
+        </w:tblCellMar>
       </w:tblPr>
       <w:tblGrid>
         <w:gridCol w:w="988"/>
@@ -227,6 +238,22 @@
         <w:gridCol w:w="2977"/>
       </w:tblGrid>
       <w:tr>
+        <w:tblPrEx>
+          <w:tblBorders>
+            <w:top w:val="single" w:color="000000" w:themeColor="text1" w:sz="4" w:space="0"/>
+            <w:left w:val="single" w:color="000000" w:themeColor="text1" w:sz="4" w:space="0"/>
+            <w:bottom w:val="single" w:color="000000" w:themeColor="text1" w:sz="4" w:space="0"/>
+            <w:right w:val="single" w:color="000000" w:themeColor="text1" w:sz="4" w:space="0"/>
+            <w:insideH w:val="single" w:color="000000" w:themeColor="text1" w:sz="4" w:space="0"/>
+            <w:insideV w:val="single" w:color="000000" w:themeColor="text1" w:sz="4" w:space="0"/>
+          </w:tblBorders>
+          <w:tblCellMar>
+            <w:top w:w="0" w:type="dxa"/>
+            <w:left w:w="108" w:type="dxa"/>
+            <w:bottom w:w="0" w:type="dxa"/>
+            <w:right w:w="108" w:type="dxa"/>
+          </w:tblCellMar>
+        </w:tblPrEx>
         <w:trPr>
           <w:jc w:val="center"/>
         </w:trPr>
@@ -307,6 +334,22 @@
         </w:tc>
       </w:tr>
       <w:tr>
+        <w:tblPrEx>
+          <w:tblBorders>
+            <w:top w:val="single" w:color="000000" w:themeColor="text1" w:sz="4" w:space="0"/>
+            <w:left w:val="single" w:color="000000" w:themeColor="text1" w:sz="4" w:space="0"/>
+            <w:bottom w:val="single" w:color="000000" w:themeColor="text1" w:sz="4" w:space="0"/>
+            <w:right w:val="single" w:color="000000" w:themeColor="text1" w:sz="4" w:space="0"/>
+            <w:insideH w:val="single" w:color="000000" w:themeColor="text1" w:sz="4" w:space="0"/>
+            <w:insideV w:val="single" w:color="000000" w:themeColor="text1" w:sz="4" w:space="0"/>
+          </w:tblBorders>
+          <w:tblCellMar>
+            <w:top w:w="0" w:type="dxa"/>
+            <w:left w:w="108" w:type="dxa"/>
+            <w:bottom w:w="0" w:type="dxa"/>
+            <w:right w:w="108" w:type="dxa"/>
+          </w:tblCellMar>
+        </w:tblPrEx>
         <w:trPr>
           <w:jc w:val="center"/>
         </w:trPr>
@@ -380,6 +423,22 @@
         </w:tc>
       </w:tr>
       <w:tr>
+        <w:tblPrEx>
+          <w:tblBorders>
+            <w:top w:val="single" w:color="000000" w:themeColor="text1" w:sz="4" w:space="0"/>
+            <w:left w:val="single" w:color="000000" w:themeColor="text1" w:sz="4" w:space="0"/>
+            <w:bottom w:val="single" w:color="000000" w:themeColor="text1" w:sz="4" w:space="0"/>
+            <w:right w:val="single" w:color="000000" w:themeColor="text1" w:sz="4" w:space="0"/>
+            <w:insideH w:val="single" w:color="000000" w:themeColor="text1" w:sz="4" w:space="0"/>
+            <w:insideV w:val="single" w:color="000000" w:themeColor="text1" w:sz="4" w:space="0"/>
+          </w:tblBorders>
+          <w:tblCellMar>
+            <w:top w:w="0" w:type="dxa"/>
+            <w:left w:w="108" w:type="dxa"/>
+            <w:bottom w:w="0" w:type="dxa"/>
+            <w:right w:w="108" w:type="dxa"/>
+          </w:tblCellMar>
+        </w:tblPrEx>
         <w:trPr>
           <w:jc w:val="center"/>
         </w:trPr>
@@ -509,21 +568,7 @@
           <w:b/>
           <w:sz w:val="36"/>
         </w:rPr>
-        <w:t xml:space="preserve">Giảng viên: ThS. Nguyễn </w:t>
-      </w:r>
-      <w:r>
-        <w:rPr>
-          <w:b/>
-          <w:sz w:val="36"/>
-        </w:rPr>
-        <w:t>Trọng</w:t>
-      </w:r>
-      <w:r>
-        <w:rPr>
-          <w:b/>
-          <w:sz w:val="36"/>
-        </w:rPr>
-        <w:t xml:space="preserve"> Tiến</w:t>
+        <w:t>Giảng viên: ThS. Nguyễn Trọng Tiến</w:t>
       </w:r>
     </w:p>
     <w:p>
@@ -570,17 +615,29 @@
           <w:sz w:val="28"/>
           <w:szCs w:val="28"/>
         </w:rPr>
-        <w:lastRenderedPageBreak/>
         <w:t>BẢNG PHÂN CÔNG NHIỆM VỤ VÀ ĐÁNH GIÁ THÀNH VIÊN NHÓM</w:t>
       </w:r>
     </w:p>
     <w:tbl>
       <w:tblPr>
-        <w:tblStyle w:val="TableGrid"/>
+        <w:tblStyle w:val="5"/>
         <w:tblW w:w="10383" w:type="dxa"/>
         <w:jc w:val="center"/>
+        <w:tblBorders>
+          <w:top w:val="single" w:color="000000" w:themeColor="text1" w:sz="4" w:space="0"/>
+          <w:left w:val="single" w:color="000000" w:themeColor="text1" w:sz="4" w:space="0"/>
+          <w:bottom w:val="single" w:color="000000" w:themeColor="text1" w:sz="4" w:space="0"/>
+          <w:right w:val="single" w:color="000000" w:themeColor="text1" w:sz="4" w:space="0"/>
+          <w:insideH w:val="single" w:color="000000" w:themeColor="text1" w:sz="4" w:space="0"/>
+          <w:insideV w:val="single" w:color="000000" w:themeColor="text1" w:sz="4" w:space="0"/>
+        </w:tblBorders>
         <w:tblLayout w:type="fixed"/>
-        <w:tblLook w:val="04A0" w:firstRow="1" w:lastRow="0" w:firstColumn="1" w:lastColumn="0" w:noHBand="0" w:noVBand="1"/>
+        <w:tblCellMar>
+          <w:top w:w="0" w:type="dxa"/>
+          <w:left w:w="108" w:type="dxa"/>
+          <w:bottom w:w="0" w:type="dxa"/>
+          <w:right w:w="108" w:type="dxa"/>
+        </w:tblCellMar>
       </w:tblPr>
       <w:tblGrid>
         <w:gridCol w:w="890"/>
@@ -590,6 +647,22 @@
         <w:gridCol w:w="1765"/>
       </w:tblGrid>
       <w:tr>
+        <w:tblPrEx>
+          <w:tblBorders>
+            <w:top w:val="single" w:color="000000" w:themeColor="text1" w:sz="4" w:space="0"/>
+            <w:left w:val="single" w:color="000000" w:themeColor="text1" w:sz="4" w:space="0"/>
+            <w:bottom w:val="single" w:color="000000" w:themeColor="text1" w:sz="4" w:space="0"/>
+            <w:right w:val="single" w:color="000000" w:themeColor="text1" w:sz="4" w:space="0"/>
+            <w:insideH w:val="single" w:color="000000" w:themeColor="text1" w:sz="4" w:space="0"/>
+            <w:insideV w:val="single" w:color="000000" w:themeColor="text1" w:sz="4" w:space="0"/>
+          </w:tblBorders>
+          <w:tblCellMar>
+            <w:top w:w="0" w:type="dxa"/>
+            <w:left w:w="108" w:type="dxa"/>
+            <w:bottom w:w="0" w:type="dxa"/>
+            <w:right w:w="108" w:type="dxa"/>
+          </w:tblCellMar>
+        </w:tblPrEx>
         <w:trPr>
           <w:jc w:val="center"/>
         </w:trPr>
@@ -720,6 +793,22 @@
         </w:tc>
       </w:tr>
       <w:tr>
+        <w:tblPrEx>
+          <w:tblBorders>
+            <w:top w:val="single" w:color="000000" w:themeColor="text1" w:sz="4" w:space="0"/>
+            <w:left w:val="single" w:color="000000" w:themeColor="text1" w:sz="4" w:space="0"/>
+            <w:bottom w:val="single" w:color="000000" w:themeColor="text1" w:sz="4" w:space="0"/>
+            <w:right w:val="single" w:color="000000" w:themeColor="text1" w:sz="4" w:space="0"/>
+            <w:insideH w:val="single" w:color="000000" w:themeColor="text1" w:sz="4" w:space="0"/>
+            <w:insideV w:val="single" w:color="000000" w:themeColor="text1" w:sz="4" w:space="0"/>
+          </w:tblBorders>
+          <w:tblCellMar>
+            <w:top w:w="0" w:type="dxa"/>
+            <w:left w:w="108" w:type="dxa"/>
+            <w:bottom w:w="0" w:type="dxa"/>
+            <w:right w:w="108" w:type="dxa"/>
+          </w:tblCellMar>
+        </w:tblPrEx>
         <w:trPr>
           <w:jc w:val="center"/>
         </w:trPr>
@@ -837,6 +926,22 @@
         </w:tc>
       </w:tr>
       <w:tr>
+        <w:tblPrEx>
+          <w:tblBorders>
+            <w:top w:val="single" w:color="000000" w:themeColor="text1" w:sz="4" w:space="0"/>
+            <w:left w:val="single" w:color="000000" w:themeColor="text1" w:sz="4" w:space="0"/>
+            <w:bottom w:val="single" w:color="000000" w:themeColor="text1" w:sz="4" w:space="0"/>
+            <w:right w:val="single" w:color="000000" w:themeColor="text1" w:sz="4" w:space="0"/>
+            <w:insideH w:val="single" w:color="000000" w:themeColor="text1" w:sz="4" w:space="0"/>
+            <w:insideV w:val="single" w:color="000000" w:themeColor="text1" w:sz="4" w:space="0"/>
+          </w:tblBorders>
+          <w:tblCellMar>
+            <w:top w:w="0" w:type="dxa"/>
+            <w:left w:w="108" w:type="dxa"/>
+            <w:bottom w:w="0" w:type="dxa"/>
+            <w:right w:w="108" w:type="dxa"/>
+          </w:tblCellMar>
+        </w:tblPrEx>
         <w:trPr>
           <w:jc w:val="center"/>
         </w:trPr>
@@ -944,12 +1049,8 @@
                 <w:sz w:val="28"/>
               </w:rPr>
             </w:pPr>
-            <w:r>
-              <w:rPr>
-                <w:sz w:val="28"/>
-              </w:rPr>
-              <w:t>100%</w:t>
-            </w:r>
+            <w:bookmarkStart w:id="0" w:name="_GoBack"/>
+            <w:bookmarkEnd w:id="0"/>
           </w:p>
         </w:tc>
       </w:tr>
@@ -992,7 +1093,7 @@
     <w:p/>
     <w:p>
       <w:pPr>
-        <w:pStyle w:val="NormalWeb"/>
+        <w:pStyle w:val="4"/>
         <w:spacing w:before="150" w:beforeAutospacing="0" w:after="0" w:afterAutospacing="0" w:line="360" w:lineRule="auto"/>
         <w:rPr>
           <w:rFonts w:ascii="Arial" w:hAnsi="Arial" w:cs="Arial"/>
@@ -1013,7 +1114,7 @@
     </w:p>
     <w:p>
       <w:pPr>
-        <w:pStyle w:val="NormalWeb"/>
+        <w:pStyle w:val="4"/>
         <w:spacing w:before="150" w:beforeAutospacing="0" w:after="0" w:afterAutospacing="0" w:line="360" w:lineRule="auto"/>
         <w:rPr>
           <w:rFonts w:ascii="Arial" w:hAnsi="Arial" w:cs="Arial"/>
@@ -1029,17 +1130,20 @@
           <w:sz w:val="26"/>
           <w:szCs w:val="26"/>
         </w:rPr>
-        <w:t xml:space="preserve">Chúng em xin gửi đến quý thầy cô bài báo cáo lớn môn web về đề tài website giới thiệu và bán </w:t>
+        <w:t>Chúng em xin gửi đến quý thầy cô bài báo cáo lớn môn web về đề tài website giới thiệu và bán máy ảnh kỹ thuật số. Đây là một đề tài rất thú vị và hữu ích cho chúng em trong việc học tập và nghiên cứu công nghệ web hiện đại. Chúng em đã áp dụng những kiến thức được thầy cô trường Đại học Công Nghiệp thành phố Hồ Chí Minh và thầy cô khoa Công nghệ thông tin truyền đạt trong các bài giảng và thực hành để xây dựng website này. Chúng em cũng đã tìm hiểu và sử dụng những công cụ và ngôn ngữ lập trình phổ biến như HTML, CSS, JavaScript để thiết kế giao diện, chức năng và cơ sở dữ liệu cho website.</w:t>
       </w:r>
-      <w:r>
+    </w:p>
+    <w:p>
+      <w:pPr>
+        <w:pStyle w:val="4"/>
+        <w:spacing w:before="150" w:beforeAutospacing="0" w:after="0" w:afterAutospacing="0" w:line="360" w:lineRule="auto"/>
         <w:rPr>
           <w:rFonts w:ascii="Arial" w:hAnsi="Arial" w:cs="Arial"/>
           <w:color w:val="111111"/>
           <w:sz w:val="26"/>
           <w:szCs w:val="26"/>
         </w:rPr>
-        <w:t>máy ảnh kỹ thuật số</w:t>
-      </w:r>
+      </w:pPr>
       <w:r>
         <w:rPr>
           <w:rFonts w:ascii="Arial" w:hAnsi="Arial" w:cs="Arial"/>
@@ -1047,69 +1151,12 @@
           <w:sz w:val="26"/>
           <w:szCs w:val="26"/>
         </w:rPr>
-        <w:t>. Đây là một đề tài rất thú vị và hữu ích cho chúng em trong việc học tập và nghiên cứu công nghệ web hiện đại. Chúng em đã áp dụng những kiến thức được thầy cô trường Đại học Công Nghiệp thành phố Hồ Chí Minh và thầy cô khoa Công nghệ thông tin truyền đạt trong các bài giảng và thực hành để xây dựng website này. Chúng em cũng đã tìm hiểu và sử dụng những công cụ và ngôn ngữ lập trình phổ biến như HTML, CSS, JavaScript để thiết kế giao diện, chức năng và cơ sở dữ liệu cho website.</w:t>
+        <w:t>Chúng em xin chân thành cảm ơn (thầy) ThS. Nguyễn Trọng Tiến, người trực tiếp hướng dẫn, giải đáp những vướng mắc và khó khăn trong quá trình làm bài tập lớn của chúng em. Nhờ có sự chỉ dẫn tận tình của thầy, chúng em đã hoàn thành được website một cách kịp thời và chất lượng.</w:t>
       </w:r>
     </w:p>
     <w:p>
       <w:pPr>
-        <w:pStyle w:val="NormalWeb"/>
-        <w:spacing w:before="150" w:beforeAutospacing="0" w:after="0" w:afterAutospacing="0" w:line="360" w:lineRule="auto"/>
-        <w:rPr>
-          <w:rFonts w:ascii="Arial" w:hAnsi="Arial" w:cs="Arial"/>
-          <w:color w:val="111111"/>
-          <w:sz w:val="26"/>
-          <w:szCs w:val="26"/>
-        </w:rPr>
-      </w:pPr>
-      <w:r>
-        <w:rPr>
-          <w:rFonts w:ascii="Arial" w:hAnsi="Arial" w:cs="Arial"/>
-          <w:color w:val="111111"/>
-          <w:sz w:val="26"/>
-          <w:szCs w:val="26"/>
-        </w:rPr>
-        <w:t xml:space="preserve">Chúng em xin chân thành cảm ơn (thầy) ThS. Nguyễn Trọng Tiến, người trực tiếp hướng dẫn, giải đáp những vướng mắc và khó khăn trong quá trình làm bài </w:t>
-      </w:r>
-      <w:r>
-        <w:rPr>
-          <w:rFonts w:ascii="Arial" w:hAnsi="Arial" w:cs="Arial"/>
-          <w:color w:val="111111"/>
-          <w:sz w:val="26"/>
-          <w:szCs w:val="26"/>
-        </w:rPr>
-        <w:t>tập</w:t>
-      </w:r>
-      <w:r>
-        <w:rPr>
-          <w:rFonts w:ascii="Arial" w:hAnsi="Arial" w:cs="Arial"/>
-          <w:color w:val="111111"/>
-          <w:sz w:val="26"/>
-          <w:szCs w:val="26"/>
-        </w:rPr>
-        <w:t xml:space="preserve"> lớn của chúng em. Nhờ có sự chỉ dẫn tận tình của thầ</w:t>
-      </w:r>
-      <w:r>
-        <w:rPr>
-          <w:rFonts w:ascii="Arial" w:hAnsi="Arial" w:cs="Arial"/>
-          <w:color w:val="111111"/>
-          <w:sz w:val="26"/>
-          <w:szCs w:val="26"/>
-        </w:rPr>
-        <w:t>y</w:t>
-      </w:r>
-      <w:r>
-        <w:rPr>
-          <w:rFonts w:ascii="Arial" w:hAnsi="Arial" w:cs="Arial"/>
-          <w:color w:val="111111"/>
-          <w:sz w:val="26"/>
-          <w:szCs w:val="26"/>
-        </w:rPr>
-        <w:t>, chúng em đã hoàn thành được website một cách kịp thời và chất lượng.</w:t>
-      </w:r>
-    </w:p>
-    <w:p>
-      <w:pPr>
-        <w:pStyle w:val="NormalWeb"/>
+        <w:pStyle w:val="4"/>
         <w:spacing w:before="150" w:beforeAutospacing="0" w:after="0" w:afterAutospacing="0" w:line="360" w:lineRule="auto"/>
         <w:rPr>
           <w:rFonts w:ascii="Arial" w:hAnsi="Arial" w:cs="Arial"/>
@@ -1157,10 +1204,95 @@
           <w:sz w:val="32"/>
           <w:szCs w:val="32"/>
         </w:rPr>
-        <w:lastRenderedPageBreak/>
-        <w:t xml:space="preserve">I. </w:t>
+        <w:t>I. Quá trình thực hiện đề tài:</w:t>
       </w:r>
+    </w:p>
+    <w:p>
+      <w:pPr>
+        <w:spacing w:before="100" w:beforeAutospacing="1" w:after="100" w:afterAutospacing="1" w:line="276" w:lineRule="auto"/>
+        <w:ind w:left="720"/>
+        <w:rPr>
+          <w:rFonts w:ascii="Arial" w:hAnsi="Arial" w:cs="Arial"/>
+          <w:color w:val="111111"/>
+          <w:sz w:val="26"/>
+          <w:szCs w:val="26"/>
+        </w:rPr>
+      </w:pPr>
       <w:r>
+        <w:rPr>
+          <w:rFonts w:ascii="Arial" w:hAnsi="Arial" w:cs="Arial"/>
+          <w:color w:val="111111"/>
+          <w:sz w:val="26"/>
+          <w:szCs w:val="26"/>
+        </w:rPr>
+        <w:t>1. Tìm hiểu về yêu cầu và mục tiêu của đề tài, nghiên cứu về các website tương tự hoặc có liên quan để lấy ý tưởng và tham khảo.</w:t>
+      </w:r>
+    </w:p>
+    <w:p>
+      <w:pPr>
+        <w:spacing w:before="100" w:beforeAutospacing="1" w:after="100" w:afterAutospacing="1" w:line="276" w:lineRule="auto"/>
+        <w:ind w:left="720"/>
+        <w:rPr>
+          <w:rFonts w:ascii="Arial" w:hAnsi="Arial" w:cs="Arial"/>
+          <w:color w:val="111111"/>
+          <w:sz w:val="26"/>
+          <w:szCs w:val="26"/>
+        </w:rPr>
+      </w:pPr>
+      <w:r>
+        <w:rPr>
+          <w:rFonts w:ascii="Arial" w:hAnsi="Arial" w:cs="Arial"/>
+          <w:color w:val="111111"/>
+          <w:sz w:val="26"/>
+          <w:szCs w:val="26"/>
+        </w:rPr>
+        <w:t>2. Thiết kế giao diện bao gồm các trang chính như Home, Shop, Review, About us. Sử dụng các công cụ như Adobe XD hoặc Figma để vẽ mockup và wireframe cho website.</w:t>
+      </w:r>
+    </w:p>
+    <w:p>
+      <w:pPr>
+        <w:spacing w:before="100" w:beforeAutospacing="1" w:after="100" w:afterAutospacing="1" w:line="276" w:lineRule="auto"/>
+        <w:ind w:left="720"/>
+        <w:rPr>
+          <w:rFonts w:ascii="Arial" w:hAnsi="Arial" w:cs="Arial"/>
+          <w:color w:val="111111"/>
+          <w:sz w:val="26"/>
+          <w:szCs w:val="26"/>
+        </w:rPr>
+      </w:pPr>
+      <w:r>
+        <w:rPr>
+          <w:rFonts w:ascii="Arial" w:hAnsi="Arial" w:cs="Arial"/>
+          <w:color w:val="111111"/>
+          <w:sz w:val="26"/>
+          <w:szCs w:val="26"/>
+        </w:rPr>
+        <w:t xml:space="preserve">3. Lập trình website sử dụng các ngôn ngữ và công nghệ web như HTML, CSS, JavaScript, etc. </w:t>
+      </w:r>
+    </w:p>
+    <w:p>
+      <w:pPr>
+        <w:spacing w:before="100" w:beforeAutospacing="1" w:after="100" w:afterAutospacing="1" w:line="276" w:lineRule="auto"/>
+        <w:ind w:left="720"/>
+        <w:rPr>
+          <w:rFonts w:ascii="Arial" w:hAnsi="Arial" w:cs="Arial"/>
+          <w:color w:val="111111"/>
+          <w:sz w:val="26"/>
+          <w:szCs w:val="26"/>
+        </w:rPr>
+      </w:pPr>
+      <w:r>
+        <w:rPr>
+          <w:rFonts w:ascii="Arial" w:hAnsi="Arial" w:cs="Arial"/>
+          <w:color w:val="111111"/>
+          <w:sz w:val="26"/>
+          <w:szCs w:val="26"/>
+        </w:rPr>
+        <w:t xml:space="preserve">4. Kiểm tra và đánh giá website theo các tiêu chí như tính năng hoạt động đúng yêu cầu, giao diện thân thiện và hấp dẫn với người dùng, khả năng sử dụng cao và linh hoạt trên các thiết bị khác nhau etc. </w:t>
+      </w:r>
+    </w:p>
+    <w:p>
+      <w:pPr>
         <w:rPr>
           <w:rFonts w:ascii="Arial" w:hAnsi="Arial" w:cs="Arial"/>
           <w:b/>
@@ -1169,158 +1301,8 @@
           <w:sz w:val="32"/>
           <w:szCs w:val="32"/>
         </w:rPr>
-        <w:t>Quá trình thực hiện đề tài:</w:t>
-      </w:r>
-    </w:p>
-    <w:p>
-      <w:pPr>
-        <w:spacing w:before="100" w:beforeAutospacing="1" w:after="100" w:afterAutospacing="1" w:line="276" w:lineRule="auto"/>
-        <w:ind w:left="720"/>
-        <w:rPr>
-          <w:rFonts w:ascii="Arial" w:hAnsi="Arial" w:cs="Arial"/>
-          <w:color w:val="111111"/>
-          <w:sz w:val="26"/>
-          <w:szCs w:val="26"/>
-        </w:rPr>
       </w:pPr>
       <w:r>
-        <w:rPr>
-          <w:rFonts w:ascii="Arial" w:hAnsi="Arial" w:cs="Arial"/>
-          <w:color w:val="111111"/>
-          <w:sz w:val="26"/>
-          <w:szCs w:val="26"/>
-        </w:rPr>
-        <w:t>1</w:t>
-      </w:r>
-      <w:r>
-        <w:rPr>
-          <w:rFonts w:ascii="Arial" w:hAnsi="Arial" w:cs="Arial"/>
-          <w:color w:val="111111"/>
-          <w:sz w:val="26"/>
-          <w:szCs w:val="26"/>
-        </w:rPr>
-        <w:t>.</w:t>
-      </w:r>
-      <w:r>
-        <w:rPr>
-          <w:rFonts w:ascii="Arial" w:hAnsi="Arial" w:cs="Arial"/>
-          <w:color w:val="111111"/>
-          <w:sz w:val="26"/>
-          <w:szCs w:val="26"/>
-        </w:rPr>
-        <w:t xml:space="preserve"> Tìm hiểu về yêu cầu và mục tiêu của đề tài, nghiên cứu về các website tương tự hoặc có liên quan để lấy ý tưởng và tham khảo.</w:t>
-      </w:r>
-    </w:p>
-    <w:p>
-      <w:pPr>
-        <w:spacing w:before="100" w:beforeAutospacing="1" w:after="100" w:afterAutospacing="1" w:line="276" w:lineRule="auto"/>
-        <w:ind w:left="720"/>
-        <w:rPr>
-          <w:rFonts w:ascii="Arial" w:hAnsi="Arial" w:cs="Arial"/>
-          <w:color w:val="111111"/>
-          <w:sz w:val="26"/>
-          <w:szCs w:val="26"/>
-        </w:rPr>
-      </w:pPr>
-      <w:r>
-        <w:rPr>
-          <w:rFonts w:ascii="Arial" w:hAnsi="Arial" w:cs="Arial"/>
-          <w:color w:val="111111"/>
-          <w:sz w:val="26"/>
-          <w:szCs w:val="26"/>
-        </w:rPr>
-        <w:t xml:space="preserve">2. </w:t>
-      </w:r>
-      <w:r>
-        <w:rPr>
-          <w:rFonts w:ascii="Arial" w:hAnsi="Arial" w:cs="Arial"/>
-          <w:color w:val="111111"/>
-          <w:sz w:val="26"/>
-          <w:szCs w:val="26"/>
-        </w:rPr>
-        <w:t xml:space="preserve">Thiết kế giao diện bao gồm các trang chính như </w:t>
-      </w:r>
-      <w:r>
-        <w:rPr>
-          <w:rFonts w:ascii="Arial" w:hAnsi="Arial" w:cs="Arial"/>
-          <w:color w:val="111111"/>
-          <w:sz w:val="26"/>
-          <w:szCs w:val="26"/>
-        </w:rPr>
-        <w:t>Home, Shop, Review, About us</w:t>
-      </w:r>
-      <w:r>
-        <w:rPr>
-          <w:rFonts w:ascii="Arial" w:hAnsi="Arial" w:cs="Arial"/>
-          <w:color w:val="111111"/>
-          <w:sz w:val="26"/>
-          <w:szCs w:val="26"/>
-        </w:rPr>
-        <w:t>. Sử dụng các công cụ như Adobe XD hoặc Figma để vẽ mockup và wireframe cho website.</w:t>
-      </w:r>
-    </w:p>
-    <w:p>
-      <w:pPr>
-        <w:spacing w:before="100" w:beforeAutospacing="1" w:after="100" w:afterAutospacing="1" w:line="276" w:lineRule="auto"/>
-        <w:ind w:left="720"/>
-        <w:rPr>
-          <w:rFonts w:ascii="Arial" w:hAnsi="Arial" w:cs="Arial"/>
-          <w:color w:val="111111"/>
-          <w:sz w:val="26"/>
-          <w:szCs w:val="26"/>
-        </w:rPr>
-      </w:pPr>
-      <w:r>
-        <w:rPr>
-          <w:rFonts w:ascii="Arial" w:hAnsi="Arial" w:cs="Arial"/>
-          <w:color w:val="111111"/>
-          <w:sz w:val="26"/>
-          <w:szCs w:val="26"/>
-        </w:rPr>
-        <w:t xml:space="preserve">3. </w:t>
-      </w:r>
-      <w:r>
-        <w:rPr>
-          <w:rFonts w:ascii="Arial" w:hAnsi="Arial" w:cs="Arial"/>
-          <w:color w:val="111111"/>
-          <w:sz w:val="26"/>
-          <w:szCs w:val="26"/>
-        </w:rPr>
-        <w:t xml:space="preserve">Lập trình website sử dụng các ngôn ngữ và công nghệ web như HTML, CSS, JavaScript, etc. </w:t>
-      </w:r>
-    </w:p>
-    <w:p>
-      <w:pPr>
-        <w:spacing w:before="100" w:beforeAutospacing="1" w:after="100" w:afterAutospacing="1" w:line="276" w:lineRule="auto"/>
-        <w:ind w:left="720"/>
-        <w:rPr>
-          <w:rFonts w:ascii="Arial" w:hAnsi="Arial" w:cs="Arial"/>
-          <w:color w:val="111111"/>
-          <w:sz w:val="26"/>
-          <w:szCs w:val="26"/>
-        </w:rPr>
-      </w:pPr>
-      <w:r>
-        <w:rPr>
-          <w:rFonts w:ascii="Arial" w:hAnsi="Arial" w:cs="Arial"/>
-          <w:color w:val="111111"/>
-          <w:sz w:val="26"/>
-          <w:szCs w:val="26"/>
-        </w:rPr>
-        <w:t xml:space="preserve">4. </w:t>
-      </w:r>
-      <w:r>
-        <w:rPr>
-          <w:rFonts w:ascii="Arial" w:hAnsi="Arial" w:cs="Arial"/>
-          <w:color w:val="111111"/>
-          <w:sz w:val="26"/>
-          <w:szCs w:val="26"/>
-        </w:rPr>
-        <w:t xml:space="preserve">Kiểm tra và đánh giá website theo các tiêu chí như tính năng hoạt động đúng yêu cầu, giao diện thân thiện và hấp dẫn với người dùng, khả năng sử dụng cao và linh hoạt trên các thiết bị khác nhau etc. </w:t>
-      </w:r>
-    </w:p>
-    <w:p>
-      <w:pPr>
         <w:rPr>
           <w:rFonts w:ascii="Arial" w:hAnsi="Arial" w:cs="Arial"/>
           <w:b/>
@@ -1329,8 +1311,12 @@
           <w:sz w:val="32"/>
           <w:szCs w:val="32"/>
         </w:rPr>
-      </w:pPr>
-      <w:r>
+        <w:br w:type="page"/>
+      </w:r>
+    </w:p>
+    <w:p>
+      <w:pPr>
+        <w:spacing w:before="100" w:beforeAutospacing="1" w:after="100" w:afterAutospacing="1" w:line="276" w:lineRule="auto"/>
         <w:rPr>
           <w:rFonts w:ascii="Arial" w:hAnsi="Arial" w:cs="Arial"/>
           <w:b/>
@@ -1339,12 +1325,8 @@
           <w:sz w:val="32"/>
           <w:szCs w:val="32"/>
         </w:rPr>
-        <w:br w:type="page"/>
-      </w:r>
-    </w:p>
-    <w:p>
-      <w:pPr>
-        <w:spacing w:before="100" w:beforeAutospacing="1" w:after="100" w:afterAutospacing="1" w:line="276" w:lineRule="auto"/>
+      </w:pPr>
+      <w:r>
         <w:rPr>
           <w:rFonts w:ascii="Arial" w:hAnsi="Arial" w:cs="Arial"/>
           <w:b/>
@@ -1353,34 +1335,12 @@
           <w:sz w:val="32"/>
           <w:szCs w:val="32"/>
         </w:rPr>
-      </w:pPr>
-      <w:r>
-        <w:rPr>
-          <w:rFonts w:ascii="Arial" w:hAnsi="Arial" w:cs="Arial"/>
-          <w:b/>
-          <w:bCs/>
-          <w:color w:val="111111"/>
-          <w:sz w:val="32"/>
-          <w:szCs w:val="32"/>
-        </w:rPr>
-        <w:lastRenderedPageBreak/>
-        <w:t xml:space="preserve">II. </w:t>
+        <w:t>II. Phân chia nhiệm vụ:</w:t>
       </w:r>
-      <w:r>
-        <w:rPr>
-          <w:rFonts w:ascii="Arial" w:hAnsi="Arial" w:cs="Arial"/>
-          <w:b/>
-          <w:bCs/>
-          <w:color w:val="111111"/>
-          <w:sz w:val="32"/>
-          <w:szCs w:val="32"/>
-        </w:rPr>
-        <w:t>Phân chia nhiệm vụ:</w:t>
-      </w:r>
-    </w:p>
-    <w:p>
-      <w:pPr>
-        <w:pStyle w:val="NormalWeb"/>
+    </w:p>
+    <w:p>
+      <w:pPr>
+        <w:pStyle w:val="4"/>
         <w:spacing w:before="150" w:beforeAutospacing="0" w:after="0" w:afterAutospacing="0" w:line="276" w:lineRule="auto"/>
         <w:rPr>
           <w:rFonts w:ascii="Arial" w:hAnsi="Arial" w:cs="Arial"/>
@@ -1396,50 +1356,29 @@
           <w:sz w:val="26"/>
           <w:szCs w:val="26"/>
         </w:rPr>
-        <w:t xml:space="preserve">Nhóm gồm hai thành viên là </w:t>
-      </w:r>
-      <w:r>
-        <w:rPr>
-          <w:rFonts w:ascii="Arial" w:hAnsi="Arial" w:cs="Arial"/>
-          <w:color w:val="111111"/>
-          <w:sz w:val="26"/>
-          <w:szCs w:val="26"/>
-        </w:rPr>
-        <w:t>Phạm Hữu Thuận</w:t>
-      </w:r>
-      <w:r>
-        <w:rPr>
-          <w:rFonts w:ascii="Arial" w:hAnsi="Arial" w:cs="Arial"/>
-          <w:color w:val="111111"/>
-          <w:sz w:val="26"/>
-          <w:szCs w:val="26"/>
-        </w:rPr>
-        <w:t xml:space="preserve"> và </w:t>
-      </w:r>
-      <w:r>
-        <w:rPr>
-          <w:rFonts w:ascii="Arial" w:hAnsi="Arial" w:cs="Arial"/>
-          <w:color w:val="111111"/>
-          <w:sz w:val="26"/>
-          <w:szCs w:val="26"/>
-        </w:rPr>
-        <w:t>Phạm Thành Tân</w:t>
-      </w:r>
-      <w:r>
-        <w:rPr>
-          <w:rFonts w:ascii="Arial" w:hAnsi="Arial" w:cs="Arial"/>
-          <w:color w:val="111111"/>
-          <w:sz w:val="26"/>
-          <w:szCs w:val="26"/>
-        </w:rPr>
-        <w:t>. Các nhiệm vụ được phân chia như sau:</w:t>
+        <w:t>Nhóm gồm hai thành viên là Phạm Hữu Thuận và Phạm Thành Tân. Các nhiệm vụ được phân chia như sau:</w:t>
       </w:r>
     </w:p>
     <w:tbl>
       <w:tblPr>
-        <w:tblStyle w:val="TableGrid"/>
+        <w:tblStyle w:val="5"/>
         <w:tblW w:w="10075" w:type="dxa"/>
-        <w:tblLook w:val="04A0" w:firstRow="1" w:lastRow="0" w:firstColumn="1" w:lastColumn="0" w:noHBand="0" w:noVBand="1"/>
+        <w:tblInd w:w="0" w:type="dxa"/>
+        <w:tblBorders>
+          <w:top w:val="single" w:color="000000" w:themeColor="text1" w:sz="4" w:space="0"/>
+          <w:left w:val="single" w:color="000000" w:themeColor="text1" w:sz="4" w:space="0"/>
+          <w:bottom w:val="single" w:color="000000" w:themeColor="text1" w:sz="4" w:space="0"/>
+          <w:right w:val="single" w:color="000000" w:themeColor="text1" w:sz="4" w:space="0"/>
+          <w:insideH w:val="single" w:color="000000" w:themeColor="text1" w:sz="4" w:space="0"/>
+          <w:insideV w:val="single" w:color="000000" w:themeColor="text1" w:sz="4" w:space="0"/>
+        </w:tblBorders>
+        <w:tblLayout w:type="autofit"/>
+        <w:tblCellMar>
+          <w:top w:w="0" w:type="dxa"/>
+          <w:left w:w="108" w:type="dxa"/>
+          <w:bottom w:w="0" w:type="dxa"/>
+          <w:right w:w="108" w:type="dxa"/>
+        </w:tblCellMar>
       </w:tblPr>
       <w:tblGrid>
         <w:gridCol w:w="2254"/>
@@ -1447,13 +1386,29 @@
         <w:gridCol w:w="1710"/>
       </w:tblGrid>
       <w:tr>
+        <w:tblPrEx>
+          <w:tblBorders>
+            <w:top w:val="single" w:color="000000" w:themeColor="text1" w:sz="4" w:space="0"/>
+            <w:left w:val="single" w:color="000000" w:themeColor="text1" w:sz="4" w:space="0"/>
+            <w:bottom w:val="single" w:color="000000" w:themeColor="text1" w:sz="4" w:space="0"/>
+            <w:right w:val="single" w:color="000000" w:themeColor="text1" w:sz="4" w:space="0"/>
+            <w:insideH w:val="single" w:color="000000" w:themeColor="text1" w:sz="4" w:space="0"/>
+            <w:insideV w:val="single" w:color="000000" w:themeColor="text1" w:sz="4" w:space="0"/>
+          </w:tblBorders>
+          <w:tblCellMar>
+            <w:top w:w="0" w:type="dxa"/>
+            <w:left w:w="108" w:type="dxa"/>
+            <w:bottom w:w="0" w:type="dxa"/>
+            <w:right w:w="108" w:type="dxa"/>
+          </w:tblCellMar>
+        </w:tblPrEx>
         <w:tc>
           <w:tcPr>
             <w:tcW w:w="2254" w:type="dxa"/>
           </w:tcPr>
           <w:p>
             <w:pPr>
-              <w:pStyle w:val="NormalWeb"/>
+              <w:pStyle w:val="4"/>
               <w:spacing w:before="150" w:beforeAutospacing="0" w:after="0" w:afterAutospacing="0" w:line="360" w:lineRule="auto"/>
               <w:jc w:val="center"/>
               <w:rPr>
@@ -1484,7 +1439,7 @@
           </w:tcPr>
           <w:p>
             <w:pPr>
-              <w:pStyle w:val="NormalWeb"/>
+              <w:pStyle w:val="4"/>
               <w:spacing w:before="150" w:beforeAutospacing="0" w:after="0" w:afterAutospacing="0" w:line="360" w:lineRule="auto"/>
               <w:jc w:val="center"/>
               <w:rPr>
@@ -1515,7 +1470,7 @@
           </w:tcPr>
           <w:p>
             <w:pPr>
-              <w:pStyle w:val="NormalWeb"/>
+              <w:pStyle w:val="4"/>
               <w:spacing w:before="150" w:beforeAutospacing="0" w:after="0" w:afterAutospacing="0" w:line="360" w:lineRule="auto"/>
               <w:jc w:val="center"/>
               <w:rPr>
@@ -1542,13 +1497,29 @@
         </w:tc>
       </w:tr>
       <w:tr>
+        <w:tblPrEx>
+          <w:tblBorders>
+            <w:top w:val="single" w:color="000000" w:themeColor="text1" w:sz="4" w:space="0"/>
+            <w:left w:val="single" w:color="000000" w:themeColor="text1" w:sz="4" w:space="0"/>
+            <w:bottom w:val="single" w:color="000000" w:themeColor="text1" w:sz="4" w:space="0"/>
+            <w:right w:val="single" w:color="000000" w:themeColor="text1" w:sz="4" w:space="0"/>
+            <w:insideH w:val="single" w:color="000000" w:themeColor="text1" w:sz="4" w:space="0"/>
+            <w:insideV w:val="single" w:color="000000" w:themeColor="text1" w:sz="4" w:space="0"/>
+          </w:tblBorders>
+          <w:tblCellMar>
+            <w:top w:w="0" w:type="dxa"/>
+            <w:left w:w="108" w:type="dxa"/>
+            <w:bottom w:w="0" w:type="dxa"/>
+            <w:right w:w="108" w:type="dxa"/>
+          </w:tblCellMar>
+        </w:tblPrEx>
         <w:tc>
           <w:tcPr>
             <w:tcW w:w="2254" w:type="dxa"/>
           </w:tcPr>
           <w:p>
             <w:pPr>
-              <w:pStyle w:val="NormalWeb"/>
+              <w:pStyle w:val="4"/>
               <w:spacing w:before="150" w:beforeAutospacing="0" w:after="0" w:afterAutospacing="0" w:line="360" w:lineRule="auto"/>
               <w:jc w:val="center"/>
               <w:rPr>
@@ -1575,7 +1546,7 @@
           </w:tcPr>
           <w:p>
             <w:pPr>
-              <w:pStyle w:val="NormalWeb"/>
+              <w:pStyle w:val="4"/>
               <w:spacing w:before="150" w:beforeAutospacing="0" w:after="0" w:afterAutospacing="0" w:line="360" w:lineRule="auto"/>
               <w:rPr>
                 <w:rFonts w:ascii="Arial" w:hAnsi="Arial" w:cs="Arial"/>
@@ -1601,7 +1572,7 @@
           </w:tcPr>
           <w:p>
             <w:pPr>
-              <w:pStyle w:val="NormalWeb"/>
+              <w:pStyle w:val="4"/>
               <w:spacing w:before="150" w:beforeAutospacing="0" w:after="0" w:afterAutospacing="0" w:line="360" w:lineRule="auto"/>
               <w:rPr>
                 <w:rFonts w:ascii="Arial" w:hAnsi="Arial" w:cs="Arial"/>
@@ -1623,13 +1594,29 @@
         </w:tc>
       </w:tr>
       <w:tr>
+        <w:tblPrEx>
+          <w:tblBorders>
+            <w:top w:val="single" w:color="000000" w:themeColor="text1" w:sz="4" w:space="0"/>
+            <w:left w:val="single" w:color="000000" w:themeColor="text1" w:sz="4" w:space="0"/>
+            <w:bottom w:val="single" w:color="000000" w:themeColor="text1" w:sz="4" w:space="0"/>
+            <w:right w:val="single" w:color="000000" w:themeColor="text1" w:sz="4" w:space="0"/>
+            <w:insideH w:val="single" w:color="000000" w:themeColor="text1" w:sz="4" w:space="0"/>
+            <w:insideV w:val="single" w:color="000000" w:themeColor="text1" w:sz="4" w:space="0"/>
+          </w:tblBorders>
+          <w:tblCellMar>
+            <w:top w:w="0" w:type="dxa"/>
+            <w:left w:w="108" w:type="dxa"/>
+            <w:bottom w:w="0" w:type="dxa"/>
+            <w:right w:w="108" w:type="dxa"/>
+          </w:tblCellMar>
+        </w:tblPrEx>
         <w:tc>
           <w:tcPr>
             <w:tcW w:w="2254" w:type="dxa"/>
           </w:tcPr>
           <w:p>
             <w:pPr>
-              <w:pStyle w:val="NormalWeb"/>
+              <w:pStyle w:val="4"/>
               <w:spacing w:before="150" w:beforeAutospacing="0" w:after="0" w:afterAutospacing="0" w:line="360" w:lineRule="auto"/>
               <w:jc w:val="center"/>
               <w:rPr>
@@ -1656,7 +1643,7 @@
           </w:tcPr>
           <w:p>
             <w:pPr>
-              <w:pStyle w:val="NormalWeb"/>
+              <w:pStyle w:val="4"/>
               <w:spacing w:before="150" w:beforeAutospacing="0" w:after="0" w:afterAutospacing="0" w:line="360" w:lineRule="auto"/>
               <w:rPr>
                 <w:rFonts w:ascii="Arial" w:hAnsi="Arial" w:cs="Arial"/>
@@ -1682,7 +1669,7 @@
           </w:tcPr>
           <w:p>
             <w:pPr>
-              <w:pStyle w:val="NormalWeb"/>
+              <w:pStyle w:val="4"/>
               <w:spacing w:before="150" w:beforeAutospacing="0" w:after="0" w:afterAutospacing="0" w:line="360" w:lineRule="auto"/>
               <w:rPr>
                 <w:rFonts w:ascii="Arial" w:hAnsi="Arial" w:cs="Arial"/>
@@ -1704,13 +1691,29 @@
         </w:tc>
       </w:tr>
       <w:tr>
+        <w:tblPrEx>
+          <w:tblBorders>
+            <w:top w:val="single" w:color="000000" w:themeColor="text1" w:sz="4" w:space="0"/>
+            <w:left w:val="single" w:color="000000" w:themeColor="text1" w:sz="4" w:space="0"/>
+            <w:bottom w:val="single" w:color="000000" w:themeColor="text1" w:sz="4" w:space="0"/>
+            <w:right w:val="single" w:color="000000" w:themeColor="text1" w:sz="4" w:space="0"/>
+            <w:insideH w:val="single" w:color="000000" w:themeColor="text1" w:sz="4" w:space="0"/>
+            <w:insideV w:val="single" w:color="000000" w:themeColor="text1" w:sz="4" w:space="0"/>
+          </w:tblBorders>
+          <w:tblCellMar>
+            <w:top w:w="0" w:type="dxa"/>
+            <w:left w:w="108" w:type="dxa"/>
+            <w:bottom w:w="0" w:type="dxa"/>
+            <w:right w:w="108" w:type="dxa"/>
+          </w:tblCellMar>
+        </w:tblPrEx>
         <w:tc>
           <w:tcPr>
             <w:tcW w:w="2254" w:type="dxa"/>
           </w:tcPr>
           <w:p>
             <w:pPr>
-              <w:pStyle w:val="NormalWeb"/>
+              <w:pStyle w:val="4"/>
               <w:spacing w:before="150" w:beforeAutospacing="0" w:after="0" w:afterAutospacing="0" w:line="360" w:lineRule="auto"/>
               <w:jc w:val="center"/>
               <w:rPr>
@@ -1737,7 +1740,7 @@
           </w:tcPr>
           <w:p>
             <w:pPr>
-              <w:pStyle w:val="NormalWeb"/>
+              <w:pStyle w:val="4"/>
               <w:spacing w:before="150" w:beforeAutospacing="0" w:after="0" w:afterAutospacing="0" w:line="360" w:lineRule="auto"/>
               <w:rPr>
                 <w:rFonts w:ascii="Arial" w:hAnsi="Arial" w:cs="Arial"/>
@@ -1763,7 +1766,7 @@
           </w:tcPr>
           <w:p>
             <w:pPr>
-              <w:pStyle w:val="NormalWeb"/>
+              <w:pStyle w:val="4"/>
               <w:spacing w:before="150" w:beforeAutospacing="0" w:after="0" w:afterAutospacing="0" w:line="360" w:lineRule="auto"/>
               <w:rPr>
                 <w:rFonts w:ascii="Arial" w:hAnsi="Arial" w:cs="Arial"/>
@@ -1785,13 +1788,29 @@
         </w:tc>
       </w:tr>
       <w:tr>
+        <w:tblPrEx>
+          <w:tblBorders>
+            <w:top w:val="single" w:color="000000" w:themeColor="text1" w:sz="4" w:space="0"/>
+            <w:left w:val="single" w:color="000000" w:themeColor="text1" w:sz="4" w:space="0"/>
+            <w:bottom w:val="single" w:color="000000" w:themeColor="text1" w:sz="4" w:space="0"/>
+            <w:right w:val="single" w:color="000000" w:themeColor="text1" w:sz="4" w:space="0"/>
+            <w:insideH w:val="single" w:color="000000" w:themeColor="text1" w:sz="4" w:space="0"/>
+            <w:insideV w:val="single" w:color="000000" w:themeColor="text1" w:sz="4" w:space="0"/>
+          </w:tblBorders>
+          <w:tblCellMar>
+            <w:top w:w="0" w:type="dxa"/>
+            <w:left w:w="108" w:type="dxa"/>
+            <w:bottom w:w="0" w:type="dxa"/>
+            <w:right w:w="108" w:type="dxa"/>
+          </w:tblCellMar>
+        </w:tblPrEx>
         <w:tc>
           <w:tcPr>
             <w:tcW w:w="2254" w:type="dxa"/>
           </w:tcPr>
           <w:p>
             <w:pPr>
-              <w:pStyle w:val="NormalWeb"/>
+              <w:pStyle w:val="4"/>
               <w:spacing w:before="150" w:beforeAutospacing="0" w:after="0" w:afterAutospacing="0" w:line="360" w:lineRule="auto"/>
               <w:jc w:val="center"/>
               <w:rPr>
@@ -1818,7 +1837,7 @@
           </w:tcPr>
           <w:p>
             <w:pPr>
-              <w:pStyle w:val="NormalWeb"/>
+              <w:pStyle w:val="4"/>
               <w:spacing w:before="150" w:beforeAutospacing="0" w:after="0" w:afterAutospacing="0" w:line="360" w:lineRule="auto"/>
               <w:rPr>
                 <w:rFonts w:ascii="Arial" w:hAnsi="Arial" w:cs="Arial"/>
@@ -1844,7 +1863,7 @@
           </w:tcPr>
           <w:p>
             <w:pPr>
-              <w:pStyle w:val="NormalWeb"/>
+              <w:pStyle w:val="4"/>
               <w:spacing w:before="150" w:beforeAutospacing="0" w:after="0" w:afterAutospacing="0" w:line="360" w:lineRule="auto"/>
               <w:rPr>
                 <w:rFonts w:ascii="Arial" w:hAnsi="Arial" w:cs="Arial"/>
@@ -1866,13 +1885,29 @@
         </w:tc>
       </w:tr>
       <w:tr>
+        <w:tblPrEx>
+          <w:tblBorders>
+            <w:top w:val="single" w:color="000000" w:themeColor="text1" w:sz="4" w:space="0"/>
+            <w:left w:val="single" w:color="000000" w:themeColor="text1" w:sz="4" w:space="0"/>
+            <w:bottom w:val="single" w:color="000000" w:themeColor="text1" w:sz="4" w:space="0"/>
+            <w:right w:val="single" w:color="000000" w:themeColor="text1" w:sz="4" w:space="0"/>
+            <w:insideH w:val="single" w:color="000000" w:themeColor="text1" w:sz="4" w:space="0"/>
+            <w:insideV w:val="single" w:color="000000" w:themeColor="text1" w:sz="4" w:space="0"/>
+          </w:tblBorders>
+          <w:tblCellMar>
+            <w:top w:w="0" w:type="dxa"/>
+            <w:left w:w="108" w:type="dxa"/>
+            <w:bottom w:w="0" w:type="dxa"/>
+            <w:right w:w="108" w:type="dxa"/>
+          </w:tblCellMar>
+        </w:tblPrEx>
         <w:tc>
           <w:tcPr>
             <w:tcW w:w="2254" w:type="dxa"/>
           </w:tcPr>
           <w:p>
             <w:pPr>
-              <w:pStyle w:val="NormalWeb"/>
+              <w:pStyle w:val="4"/>
               <w:spacing w:before="150" w:beforeAutospacing="0" w:after="0" w:afterAutospacing="0" w:line="360" w:lineRule="auto"/>
               <w:jc w:val="center"/>
               <w:rPr>
@@ -1899,7 +1934,7 @@
           </w:tcPr>
           <w:p>
             <w:pPr>
-              <w:pStyle w:val="NormalWeb"/>
+              <w:pStyle w:val="4"/>
               <w:spacing w:before="150" w:beforeAutospacing="0" w:after="0" w:afterAutospacing="0" w:line="360" w:lineRule="auto"/>
               <w:rPr>
                 <w:rFonts w:ascii="Arial" w:hAnsi="Arial" w:cs="Arial"/>
@@ -1925,7 +1960,7 @@
           </w:tcPr>
           <w:p>
             <w:pPr>
-              <w:pStyle w:val="NormalWeb"/>
+              <w:pStyle w:val="4"/>
               <w:spacing w:before="150" w:beforeAutospacing="0" w:after="0" w:afterAutospacing="0" w:line="360" w:lineRule="auto"/>
               <w:rPr>
                 <w:rFonts w:ascii="Arial" w:hAnsi="Arial" w:cs="Arial"/>
@@ -1947,13 +1982,29 @@
         </w:tc>
       </w:tr>
       <w:tr>
+        <w:tblPrEx>
+          <w:tblBorders>
+            <w:top w:val="single" w:color="000000" w:themeColor="text1" w:sz="4" w:space="0"/>
+            <w:left w:val="single" w:color="000000" w:themeColor="text1" w:sz="4" w:space="0"/>
+            <w:bottom w:val="single" w:color="000000" w:themeColor="text1" w:sz="4" w:space="0"/>
+            <w:right w:val="single" w:color="000000" w:themeColor="text1" w:sz="4" w:space="0"/>
+            <w:insideH w:val="single" w:color="000000" w:themeColor="text1" w:sz="4" w:space="0"/>
+            <w:insideV w:val="single" w:color="000000" w:themeColor="text1" w:sz="4" w:space="0"/>
+          </w:tblBorders>
+          <w:tblCellMar>
+            <w:top w:w="0" w:type="dxa"/>
+            <w:left w:w="108" w:type="dxa"/>
+            <w:bottom w:w="0" w:type="dxa"/>
+            <w:right w:w="108" w:type="dxa"/>
+          </w:tblCellMar>
+        </w:tblPrEx>
         <w:tc>
           <w:tcPr>
             <w:tcW w:w="2254" w:type="dxa"/>
           </w:tcPr>
           <w:p>
             <w:pPr>
-              <w:pStyle w:val="NormalWeb"/>
+              <w:pStyle w:val="4"/>
               <w:spacing w:before="150" w:beforeAutospacing="0" w:after="0" w:afterAutospacing="0" w:line="360" w:lineRule="auto"/>
               <w:jc w:val="center"/>
               <w:rPr>
@@ -1980,7 +2031,7 @@
           </w:tcPr>
           <w:p>
             <w:pPr>
-              <w:pStyle w:val="NormalWeb"/>
+              <w:pStyle w:val="4"/>
               <w:spacing w:before="150" w:beforeAutospacing="0" w:after="0" w:afterAutospacing="0" w:line="360" w:lineRule="auto"/>
               <w:rPr>
                 <w:rFonts w:ascii="Arial" w:hAnsi="Arial" w:cs="Arial"/>
@@ -2006,7 +2057,7 @@
           </w:tcPr>
           <w:p>
             <w:pPr>
-              <w:pStyle w:val="NormalWeb"/>
+              <w:pStyle w:val="4"/>
               <w:spacing w:before="150" w:beforeAutospacing="0" w:after="0" w:afterAutospacing="0" w:line="360" w:lineRule="auto"/>
               <w:rPr>
                 <w:rFonts w:ascii="Arial" w:hAnsi="Arial" w:cs="Arial"/>
@@ -2028,13 +2079,29 @@
         </w:tc>
       </w:tr>
       <w:tr>
+        <w:tblPrEx>
+          <w:tblBorders>
+            <w:top w:val="single" w:color="000000" w:themeColor="text1" w:sz="4" w:space="0"/>
+            <w:left w:val="single" w:color="000000" w:themeColor="text1" w:sz="4" w:space="0"/>
+            <w:bottom w:val="single" w:color="000000" w:themeColor="text1" w:sz="4" w:space="0"/>
+            <w:right w:val="single" w:color="000000" w:themeColor="text1" w:sz="4" w:space="0"/>
+            <w:insideH w:val="single" w:color="000000" w:themeColor="text1" w:sz="4" w:space="0"/>
+            <w:insideV w:val="single" w:color="000000" w:themeColor="text1" w:sz="4" w:space="0"/>
+          </w:tblBorders>
+          <w:tblCellMar>
+            <w:top w:w="0" w:type="dxa"/>
+            <w:left w:w="108" w:type="dxa"/>
+            <w:bottom w:w="0" w:type="dxa"/>
+            <w:right w:w="108" w:type="dxa"/>
+          </w:tblCellMar>
+        </w:tblPrEx>
         <w:tc>
           <w:tcPr>
             <w:tcW w:w="2254" w:type="dxa"/>
           </w:tcPr>
           <w:p>
             <w:pPr>
-              <w:pStyle w:val="NormalWeb"/>
+              <w:pStyle w:val="4"/>
               <w:spacing w:before="150" w:beforeAutospacing="0" w:after="0" w:afterAutospacing="0" w:line="360" w:lineRule="auto"/>
               <w:jc w:val="center"/>
               <w:rPr>
@@ -2061,7 +2128,7 @@
           </w:tcPr>
           <w:p>
             <w:pPr>
-              <w:pStyle w:val="NormalWeb"/>
+              <w:pStyle w:val="4"/>
               <w:spacing w:before="150" w:beforeAutospacing="0" w:after="0" w:afterAutospacing="0" w:line="360" w:lineRule="auto"/>
               <w:rPr>
                 <w:rFonts w:ascii="Arial" w:hAnsi="Arial" w:cs="Arial"/>
@@ -2087,7 +2154,7 @@
           </w:tcPr>
           <w:p>
             <w:pPr>
-              <w:pStyle w:val="NormalWeb"/>
+              <w:pStyle w:val="4"/>
               <w:spacing w:before="150" w:beforeAutospacing="0" w:after="0" w:afterAutospacing="0" w:line="360" w:lineRule="auto"/>
               <w:rPr>
                 <w:rFonts w:ascii="Arial" w:hAnsi="Arial" w:cs="Arial"/>
@@ -2109,13 +2176,29 @@
         </w:tc>
       </w:tr>
       <w:tr>
+        <w:tblPrEx>
+          <w:tblBorders>
+            <w:top w:val="single" w:color="000000" w:themeColor="text1" w:sz="4" w:space="0"/>
+            <w:left w:val="single" w:color="000000" w:themeColor="text1" w:sz="4" w:space="0"/>
+            <w:bottom w:val="single" w:color="000000" w:themeColor="text1" w:sz="4" w:space="0"/>
+            <w:right w:val="single" w:color="000000" w:themeColor="text1" w:sz="4" w:space="0"/>
+            <w:insideH w:val="single" w:color="000000" w:themeColor="text1" w:sz="4" w:space="0"/>
+            <w:insideV w:val="single" w:color="000000" w:themeColor="text1" w:sz="4" w:space="0"/>
+          </w:tblBorders>
+          <w:tblCellMar>
+            <w:top w:w="0" w:type="dxa"/>
+            <w:left w:w="108" w:type="dxa"/>
+            <w:bottom w:w="0" w:type="dxa"/>
+            <w:right w:w="108" w:type="dxa"/>
+          </w:tblCellMar>
+        </w:tblPrEx>
         <w:tc>
           <w:tcPr>
             <w:tcW w:w="2254" w:type="dxa"/>
           </w:tcPr>
           <w:p>
             <w:pPr>
-              <w:pStyle w:val="NormalWeb"/>
+              <w:pStyle w:val="4"/>
               <w:spacing w:before="150" w:beforeAutospacing="0" w:after="0" w:afterAutospacing="0" w:line="360" w:lineRule="auto"/>
               <w:jc w:val="center"/>
               <w:rPr>
@@ -2142,7 +2225,7 @@
           </w:tcPr>
           <w:p>
             <w:pPr>
-              <w:pStyle w:val="NormalWeb"/>
+              <w:pStyle w:val="4"/>
               <w:spacing w:before="150" w:beforeAutospacing="0" w:after="0" w:afterAutospacing="0" w:line="360" w:lineRule="auto"/>
               <w:rPr>
                 <w:rFonts w:ascii="Arial" w:hAnsi="Arial" w:cs="Arial"/>
@@ -2168,7 +2251,7 @@
           </w:tcPr>
           <w:p>
             <w:pPr>
-              <w:pStyle w:val="NormalWeb"/>
+              <w:pStyle w:val="4"/>
               <w:spacing w:before="150" w:beforeAutospacing="0" w:after="0" w:afterAutospacing="0" w:line="360" w:lineRule="auto"/>
               <w:rPr>
                 <w:rFonts w:ascii="Arial" w:hAnsi="Arial" w:cs="Arial"/>
@@ -2192,7 +2275,7 @@
     </w:tbl>
     <w:p>
       <w:pPr>
-        <w:pStyle w:val="NormalWeb"/>
+        <w:pStyle w:val="4"/>
         <w:spacing w:before="150" w:beforeAutospacing="0" w:after="0" w:afterAutospacing="0" w:line="360" w:lineRule="auto"/>
         <w:rPr>
           <w:rFonts w:ascii="Arial" w:hAnsi="Arial" w:cs="Arial"/>
@@ -2218,925 +2301,302 @@
       <w:pgSz w:w="11907" w:h="16840"/>
       <w:pgMar w:top="1440" w:right="1440" w:bottom="1440" w:left="1440" w:header="720" w:footer="720" w:gutter="0"/>
       <w:pgBorders w:display="firstPage" w:offsetFrom="page">
-        <w:top w:val="twistedLines1" w:sz="18" w:space="24" w:color="auto"/>
-        <w:left w:val="twistedLines1" w:sz="18" w:space="24" w:color="auto"/>
-        <w:bottom w:val="twistedLines1" w:sz="18" w:space="24" w:color="auto"/>
-        <w:right w:val="twistedLines1" w:sz="18" w:space="24" w:color="auto"/>
+        <w:top w:val="twistedLines1" w:color="auto" w:sz="18" w:space="24"/>
+        <w:left w:val="twistedLines1" w:color="auto" w:sz="18" w:space="24"/>
+        <w:bottom w:val="twistedLines1" w:color="auto" w:sz="18" w:space="24"/>
+        <w:right w:val="twistedLines1" w:color="auto" w:sz="18" w:space="24"/>
       </w:pgBorders>
-      <w:cols w:space="720"/>
-      <w:docGrid w:linePitch="381"/>
+      <w:cols w:space="720" w:num="1"/>
+      <w:docGrid w:linePitch="381" w:charSpace="0"/>
     </w:sectPr>
   </w:body>
 </w:document>
 </file>
 
-<file path=word/endnotes.xml><?xml version="1.0" encoding="utf-8"?>
-<w:endnotes xmlns:wpc="http://schemas.microsoft.com/office/word/2010/wordprocessingCanvas" xmlns:cx="http://schemas.microsoft.com/office/drawing/2014/chartex" xmlns:cx1="http://schemas.microsoft.com/office/drawing/2015/9/8/chartex" xmlns:cx2="http://schemas.microsoft.com/office/drawing/2015/10/21/chartex" xmlns:cx3="http://schemas.microsoft.com/office/drawing/2016/5/9/chartex" xmlns:cx4="http://schemas.microsoft.com/office/drawing/2016/5/10/chartex" xmlns:cx5="http://schemas.microsoft.com/office/drawing/2016/5/11/chartex" xmlns:cx6="http://schemas.microsoft.com/office/drawing/2016/5/12/chartex" xmlns:cx7="http://schemas.microsoft.com/office/drawing/2016/5/13/chartex" xmlns:cx8="http://schemas.microsoft.com/office/drawing/2016/5/14/chartex" xmlns:mc="http://schemas.openxmlformats.org/markup-compatibility/2006" xmlns:aink="http://schemas.microsoft.com/office/drawing/2016/ink" xmlns:am3d="http://schemas.microsoft.com/office/drawing/2017/model3d" xmlns:o="urn:schemas-microsoft-com:office:office" xmlns:oel="http://schemas.microsoft.com/office/2019/extlst" xmlns:r="http://schemas.openxmlformats.org/officeDocument/2006/relationships" xmlns:m="http://schemas.openxmlformats.org/officeDocument/2006/math" xmlns:v="urn:schemas-microsoft-com:vml" xmlns:wp14="http://schemas.microsoft.com/office/word/2010/wordprocessingDrawing" xmlns:wp="http://schemas.openxmlformats.org/drawingml/2006/wordprocessingDrawing" xmlns:w10="urn:schemas-microsoft-com:office:word" xmlns:w="http://schemas.openxmlformats.org/wordprocessingml/2006/main" xmlns:w14="http://schemas.microsoft.com/office/word/2010/wordml" xmlns:w15="http://schemas.microsoft.com/office/word/2012/wordml" xmlns:w16cex="http://schemas.microsoft.com/office/word/2018/wordml/cex" xmlns:w16cid="http://schemas.microsoft.com/office/word/2016/wordml/cid" xmlns:w16="http://schemas.microsoft.com/office/word/2018/wordml" xmlns:w16sdtdh="http://schemas.microsoft.com/office/word/2020/wordml/sdtdatahash" xmlns:w16se="http://schemas.microsoft.com/office/word/2015/wordml/symex" xmlns:wpg="http://schemas.microsoft.com/office/word/2010/wordprocessingGroup" xmlns:wpi="http://schemas.microsoft.com/office/word/2010/wordprocessingInk" xmlns:wne="http://schemas.microsoft.com/office/word/2006/wordml" xmlns:wps="http://schemas.microsoft.com/office/word/2010/wordprocessingShape" mc:Ignorable="w14 w15 w16se w16cid w16 w16cex w16sdtdh wp14">
-  <w:endnote w:type="separator" w:id="-1">
-    <w:p>
-      <w:r>
-        <w:separator/>
-      </w:r>
-    </w:p>
-  </w:endnote>
-  <w:endnote w:type="continuationSeparator" w:id="0">
-    <w:p>
-      <w:r>
-        <w:continuationSeparator/>
-      </w:r>
-    </w:p>
-  </w:endnote>
-</w:endnotes>
-</file>
-
-<file path=word/footnotes.xml><?xml version="1.0" encoding="utf-8"?>
-<w:footnotes xmlns:wpc="http://schemas.microsoft.com/office/word/2010/wordprocessingCanvas" xmlns:cx="http://schemas.microsoft.com/office/drawing/2014/chartex" xmlns:cx1="http://schemas.microsoft.com/office/drawing/2015/9/8/chartex" xmlns:cx2="http://schemas.microsoft.com/office/drawing/2015/10/21/chartex" xmlns:cx3="http://schemas.microsoft.com/office/drawing/2016/5/9/chartex" xmlns:cx4="http://schemas.microsoft.com/office/drawing/2016/5/10/chartex" xmlns:cx5="http://schemas.microsoft.com/office/drawing/2016/5/11/chartex" xmlns:cx6="http://schemas.microsoft.com/office/drawing/2016/5/12/chartex" xmlns:cx7="http://schemas.microsoft.com/office/drawing/2016/5/13/chartex" xmlns:cx8="http://schemas.microsoft.com/office/drawing/2016/5/14/chartex" xmlns:mc="http://schemas.openxmlformats.org/markup-compatibility/2006" xmlns:aink="http://schemas.microsoft.com/office/drawing/2016/ink" xmlns:am3d="http://schemas.microsoft.com/office/drawing/2017/model3d" xmlns:o="urn:schemas-microsoft-com:office:office" xmlns:oel="http://schemas.microsoft.com/office/2019/extlst" xmlns:r="http://schemas.openxmlformats.org/officeDocument/2006/relationships" xmlns:m="http://schemas.openxmlformats.org/officeDocument/2006/math" xmlns:v="urn:schemas-microsoft-com:vml" xmlns:wp14="http://schemas.microsoft.com/office/word/2010/wordprocessingDrawing" xmlns:wp="http://schemas.openxmlformats.org/drawingml/2006/wordprocessingDrawing" xmlns:w10="urn:schemas-microsoft-com:office:word" xmlns:w="http://schemas.openxmlformats.org/wordprocessingml/2006/main" xmlns:w14="http://schemas.microsoft.com/office/word/2010/wordml" xmlns:w15="http://schemas.microsoft.com/office/word/2012/wordml" xmlns:w16cex="http://schemas.microsoft.com/office/word/2018/wordml/cex" xmlns:w16cid="http://schemas.microsoft.com/office/word/2016/wordml/cid" xmlns:w16="http://schemas.microsoft.com/office/word/2018/wordml" xmlns:w16sdtdh="http://schemas.microsoft.com/office/word/2020/wordml/sdtdatahash" xmlns:w16se="http://schemas.microsoft.com/office/word/2015/wordml/symex" xmlns:wpg="http://schemas.microsoft.com/office/word/2010/wordprocessingGroup" xmlns:wpi="http://schemas.microsoft.com/office/word/2010/wordprocessingInk" xmlns:wne="http://schemas.microsoft.com/office/word/2006/wordml" xmlns:wps="http://schemas.microsoft.com/office/word/2010/wordprocessingShape" mc:Ignorable="w14 w15 w16se w16cid w16 w16cex w16sdtdh wp14">
-  <w:footnote w:type="separator" w:id="-1">
-    <w:p>
-      <w:r>
-        <w:separator/>
-      </w:r>
-    </w:p>
-  </w:footnote>
-  <w:footnote w:type="continuationSeparator" w:id="0">
-    <w:p>
-      <w:r>
-        <w:continuationSeparator/>
-      </w:r>
-    </w:p>
-  </w:footnote>
-</w:footnotes>
-</file>
-
-<file path=word/numbering.xml><?xml version="1.0" encoding="utf-8"?>
-<w:numbering xmlns:wpc="http://schemas.microsoft.com/office/word/2010/wordprocessingCanvas" xmlns:cx="http://schemas.microsoft.com/office/drawing/2014/chartex" xmlns:cx1="http://schemas.microsoft.com/office/drawing/2015/9/8/chartex" xmlns:cx2="http://schemas.microsoft.com/office/drawing/2015/10/21/chartex" xmlns:cx3="http://schemas.microsoft.com/office/drawing/2016/5/9/chartex" xmlns:cx4="http://schemas.microsoft.com/office/drawing/2016/5/10/chartex" xmlns:cx5="http://schemas.microsoft.com/office/drawing/2016/5/11/chartex" xmlns:cx6="http://schemas.microsoft.com/office/drawing/2016/5/12/chartex" xmlns:cx7="http://schemas.microsoft.com/office/drawing/2016/5/13/chartex" xmlns:cx8="http://schemas.microsoft.com/office/drawing/2016/5/14/chartex" xmlns:mc="http://schemas.openxmlformats.org/markup-compatibility/2006" xmlns:aink="http://schemas.microsoft.com/office/drawing/2016/ink" xmlns:am3d="http://schemas.microsoft.com/office/drawing/2017/model3d" xmlns:o="urn:schemas-microsoft-com:office:office" xmlns:oel="http://schemas.microsoft.com/office/2019/extlst" xmlns:r="http://schemas.openxmlformats.org/officeDocument/2006/relationships" xmlns:m="http://schemas.openxmlformats.org/officeDocument/2006/math" xmlns:v="urn:schemas-microsoft-com:vml" xmlns:wp14="http://schemas.microsoft.com/office/word/2010/wordprocessingDrawing" xmlns:wp="http://schemas.openxmlformats.org/drawingml/2006/wordprocessingDrawing" xmlns:w10="urn:schemas-microsoft-com:office:word" xmlns:w="http://schemas.openxmlformats.org/wordprocessingml/2006/main" xmlns:w14="http://schemas.microsoft.com/office/word/2010/wordml" xmlns:w15="http://schemas.microsoft.com/office/word/2012/wordml" xmlns:w16cex="http://schemas.microsoft.com/office/word/2018/wordml/cex" xmlns:w16cid="http://schemas.microsoft.com/office/word/2016/wordml/cid" xmlns:w16="http://schemas.microsoft.com/office/word/2018/wordml" xmlns:w16sdtdh="http://schemas.microsoft.com/office/word/2020/wordml/sdtdatahash" xmlns:w16se="http://schemas.microsoft.com/office/word/2015/wordml/symex" xmlns:wpg="http://schemas.microsoft.com/office/word/2010/wordprocessingGroup" xmlns:wpi="http://schemas.microsoft.com/office/word/2010/wordprocessingInk" xmlns:wne="http://schemas.microsoft.com/office/word/2006/wordml" xmlns:wps="http://schemas.microsoft.com/office/word/2010/wordprocessingShape" mc:Ignorable="w14 w15 w16se w16cid w16 w16cex w16sdtdh wp14">
-  <w:abstractNum w:abstractNumId="0" w15:restartNumberingAfterBreak="0">
-    <w:nsid w:val="02256CE5"/>
-    <w:multiLevelType w:val="multilevel"/>
-    <w:tmpl w:val="97586FC4"/>
-    <w:lvl w:ilvl="0">
-      <w:start w:val="1"/>
-      <w:numFmt w:val="bullet"/>
-      <w:lvlText w:val=""/>
-      <w:lvlJc w:val="left"/>
-      <w:pPr>
-        <w:tabs>
-          <w:tab w:val="num" w:pos="720"/>
-        </w:tabs>
-        <w:ind w:left="720" w:hanging="360"/>
-      </w:pPr>
-      <w:rPr>
-        <w:rFonts w:ascii="Symbol" w:hAnsi="Symbol" w:hint="default"/>
-        <w:sz w:val="20"/>
-      </w:rPr>
-    </w:lvl>
-    <w:lvl w:ilvl="1" w:tentative="1">
-      <w:start w:val="1"/>
-      <w:numFmt w:val="bullet"/>
-      <w:lvlText w:val="o"/>
-      <w:lvlJc w:val="left"/>
-      <w:pPr>
-        <w:tabs>
-          <w:tab w:val="num" w:pos="1440"/>
-        </w:tabs>
-        <w:ind w:left="1440" w:hanging="360"/>
-      </w:pPr>
-      <w:rPr>
-        <w:rFonts w:ascii="Courier New" w:hAnsi="Courier New" w:hint="default"/>
-        <w:sz w:val="20"/>
-      </w:rPr>
-    </w:lvl>
-    <w:lvl w:ilvl="2" w:tentative="1">
-      <w:start w:val="1"/>
-      <w:numFmt w:val="bullet"/>
-      <w:lvlText w:val=""/>
-      <w:lvlJc w:val="left"/>
-      <w:pPr>
-        <w:tabs>
-          <w:tab w:val="num" w:pos="2160"/>
-        </w:tabs>
-        <w:ind w:left="2160" w:hanging="360"/>
-      </w:pPr>
-      <w:rPr>
-        <w:rFonts w:ascii="Wingdings" w:hAnsi="Wingdings" w:hint="default"/>
-        <w:sz w:val="20"/>
-      </w:rPr>
-    </w:lvl>
-    <w:lvl w:ilvl="3" w:tentative="1">
-      <w:start w:val="1"/>
-      <w:numFmt w:val="bullet"/>
-      <w:lvlText w:val=""/>
-      <w:lvlJc w:val="left"/>
-      <w:pPr>
-        <w:tabs>
-          <w:tab w:val="num" w:pos="2880"/>
-        </w:tabs>
-        <w:ind w:left="2880" w:hanging="360"/>
-      </w:pPr>
-      <w:rPr>
-        <w:rFonts w:ascii="Wingdings" w:hAnsi="Wingdings" w:hint="default"/>
-        <w:sz w:val="20"/>
-      </w:rPr>
-    </w:lvl>
-    <w:lvl w:ilvl="4" w:tentative="1">
-      <w:start w:val="1"/>
-      <w:numFmt w:val="bullet"/>
-      <w:lvlText w:val=""/>
-      <w:lvlJc w:val="left"/>
-      <w:pPr>
-        <w:tabs>
-          <w:tab w:val="num" w:pos="3600"/>
-        </w:tabs>
-        <w:ind w:left="3600" w:hanging="360"/>
-      </w:pPr>
-      <w:rPr>
-        <w:rFonts w:ascii="Wingdings" w:hAnsi="Wingdings" w:hint="default"/>
-        <w:sz w:val="20"/>
-      </w:rPr>
-    </w:lvl>
-    <w:lvl w:ilvl="5" w:tentative="1">
-      <w:start w:val="1"/>
-      <w:numFmt w:val="bullet"/>
-      <w:lvlText w:val=""/>
-      <w:lvlJc w:val="left"/>
-      <w:pPr>
-        <w:tabs>
-          <w:tab w:val="num" w:pos="4320"/>
-        </w:tabs>
-        <w:ind w:left="4320" w:hanging="360"/>
-      </w:pPr>
-      <w:rPr>
-        <w:rFonts w:ascii="Wingdings" w:hAnsi="Wingdings" w:hint="default"/>
-        <w:sz w:val="20"/>
-      </w:rPr>
-    </w:lvl>
-    <w:lvl w:ilvl="6" w:tentative="1">
-      <w:start w:val="1"/>
-      <w:numFmt w:val="bullet"/>
-      <w:lvlText w:val=""/>
-      <w:lvlJc w:val="left"/>
-      <w:pPr>
-        <w:tabs>
-          <w:tab w:val="num" w:pos="5040"/>
-        </w:tabs>
-        <w:ind w:left="5040" w:hanging="360"/>
-      </w:pPr>
-      <w:rPr>
-        <w:rFonts w:ascii="Wingdings" w:hAnsi="Wingdings" w:hint="default"/>
-        <w:sz w:val="20"/>
-      </w:rPr>
-    </w:lvl>
-    <w:lvl w:ilvl="7" w:tentative="1">
-      <w:start w:val="1"/>
-      <w:numFmt w:val="bullet"/>
-      <w:lvlText w:val=""/>
-      <w:lvlJc w:val="left"/>
-      <w:pPr>
-        <w:tabs>
-          <w:tab w:val="num" w:pos="5760"/>
-        </w:tabs>
-        <w:ind w:left="5760" w:hanging="360"/>
-      </w:pPr>
-      <w:rPr>
-        <w:rFonts w:ascii="Wingdings" w:hAnsi="Wingdings" w:hint="default"/>
-        <w:sz w:val="20"/>
-      </w:rPr>
-    </w:lvl>
-    <w:lvl w:ilvl="8" w:tentative="1">
-      <w:start w:val="1"/>
-      <w:numFmt w:val="bullet"/>
-      <w:lvlText w:val=""/>
-      <w:lvlJc w:val="left"/>
-      <w:pPr>
-        <w:tabs>
-          <w:tab w:val="num" w:pos="6480"/>
-        </w:tabs>
-        <w:ind w:left="6480" w:hanging="360"/>
-      </w:pPr>
-      <w:rPr>
-        <w:rFonts w:ascii="Wingdings" w:hAnsi="Wingdings" w:hint="default"/>
-        <w:sz w:val="20"/>
-      </w:rPr>
-    </w:lvl>
-  </w:abstractNum>
-  <w:abstractNum w:abstractNumId="1" w15:restartNumberingAfterBreak="0">
-    <w:nsid w:val="657B72CB"/>
-    <w:multiLevelType w:val="multilevel"/>
-    <w:tmpl w:val="29E6E73A"/>
-    <w:lvl w:ilvl="0">
-      <w:start w:val="1"/>
-      <w:numFmt w:val="bullet"/>
-      <w:lvlText w:val=""/>
-      <w:lvlJc w:val="left"/>
-      <w:pPr>
-        <w:tabs>
-          <w:tab w:val="num" w:pos="720"/>
-        </w:tabs>
-        <w:ind w:left="720" w:hanging="360"/>
-      </w:pPr>
-      <w:rPr>
-        <w:rFonts w:ascii="Symbol" w:hAnsi="Symbol" w:hint="default"/>
-        <w:sz w:val="20"/>
-      </w:rPr>
-    </w:lvl>
-    <w:lvl w:ilvl="1" w:tentative="1">
-      <w:start w:val="1"/>
-      <w:numFmt w:val="bullet"/>
-      <w:lvlText w:val="o"/>
-      <w:lvlJc w:val="left"/>
-      <w:pPr>
-        <w:tabs>
-          <w:tab w:val="num" w:pos="1440"/>
-        </w:tabs>
-        <w:ind w:left="1440" w:hanging="360"/>
-      </w:pPr>
-      <w:rPr>
-        <w:rFonts w:ascii="Courier New" w:hAnsi="Courier New" w:hint="default"/>
-        <w:sz w:val="20"/>
-      </w:rPr>
-    </w:lvl>
-    <w:lvl w:ilvl="2" w:tentative="1">
-      <w:start w:val="1"/>
-      <w:numFmt w:val="bullet"/>
-      <w:lvlText w:val=""/>
-      <w:lvlJc w:val="left"/>
-      <w:pPr>
-        <w:tabs>
-          <w:tab w:val="num" w:pos="2160"/>
-        </w:tabs>
-        <w:ind w:left="2160" w:hanging="360"/>
-      </w:pPr>
-      <w:rPr>
-        <w:rFonts w:ascii="Wingdings" w:hAnsi="Wingdings" w:hint="default"/>
-        <w:sz w:val="20"/>
-      </w:rPr>
-    </w:lvl>
-    <w:lvl w:ilvl="3" w:tentative="1">
-      <w:start w:val="1"/>
-      <w:numFmt w:val="bullet"/>
-      <w:lvlText w:val=""/>
-      <w:lvlJc w:val="left"/>
-      <w:pPr>
-        <w:tabs>
-          <w:tab w:val="num" w:pos="2880"/>
-        </w:tabs>
-        <w:ind w:left="2880" w:hanging="360"/>
-      </w:pPr>
-      <w:rPr>
-        <w:rFonts w:ascii="Wingdings" w:hAnsi="Wingdings" w:hint="default"/>
-        <w:sz w:val="20"/>
-      </w:rPr>
-    </w:lvl>
-    <w:lvl w:ilvl="4" w:tentative="1">
-      <w:start w:val="1"/>
-      <w:numFmt w:val="bullet"/>
-      <w:lvlText w:val=""/>
-      <w:lvlJc w:val="left"/>
-      <w:pPr>
-        <w:tabs>
-          <w:tab w:val="num" w:pos="3600"/>
-        </w:tabs>
-        <w:ind w:left="3600" w:hanging="360"/>
-      </w:pPr>
-      <w:rPr>
-        <w:rFonts w:ascii="Wingdings" w:hAnsi="Wingdings" w:hint="default"/>
-        <w:sz w:val="20"/>
-      </w:rPr>
-    </w:lvl>
-    <w:lvl w:ilvl="5" w:tentative="1">
-      <w:start w:val="1"/>
-      <w:numFmt w:val="bullet"/>
-      <w:lvlText w:val=""/>
-      <w:lvlJc w:val="left"/>
-      <w:pPr>
-        <w:tabs>
-          <w:tab w:val="num" w:pos="4320"/>
-        </w:tabs>
-        <w:ind w:left="4320" w:hanging="360"/>
-      </w:pPr>
-      <w:rPr>
-        <w:rFonts w:ascii="Wingdings" w:hAnsi="Wingdings" w:hint="default"/>
-        <w:sz w:val="20"/>
-      </w:rPr>
-    </w:lvl>
-    <w:lvl w:ilvl="6" w:tentative="1">
-      <w:start w:val="1"/>
-      <w:numFmt w:val="bullet"/>
-      <w:lvlText w:val=""/>
-      <w:lvlJc w:val="left"/>
-      <w:pPr>
-        <w:tabs>
-          <w:tab w:val="num" w:pos="5040"/>
-        </w:tabs>
-        <w:ind w:left="5040" w:hanging="360"/>
-      </w:pPr>
-      <w:rPr>
-        <w:rFonts w:ascii="Wingdings" w:hAnsi="Wingdings" w:hint="default"/>
-        <w:sz w:val="20"/>
-      </w:rPr>
-    </w:lvl>
-    <w:lvl w:ilvl="7" w:tentative="1">
-      <w:start w:val="1"/>
-      <w:numFmt w:val="bullet"/>
-      <w:lvlText w:val=""/>
-      <w:lvlJc w:val="left"/>
-      <w:pPr>
-        <w:tabs>
-          <w:tab w:val="num" w:pos="5760"/>
-        </w:tabs>
-        <w:ind w:left="5760" w:hanging="360"/>
-      </w:pPr>
-      <w:rPr>
-        <w:rFonts w:ascii="Wingdings" w:hAnsi="Wingdings" w:hint="default"/>
-        <w:sz w:val="20"/>
-      </w:rPr>
-    </w:lvl>
-    <w:lvl w:ilvl="8" w:tentative="1">
-      <w:start w:val="1"/>
-      <w:numFmt w:val="bullet"/>
-      <w:lvlText w:val=""/>
-      <w:lvlJc w:val="left"/>
-      <w:pPr>
-        <w:tabs>
-          <w:tab w:val="num" w:pos="6480"/>
-        </w:tabs>
-        <w:ind w:left="6480" w:hanging="360"/>
-      </w:pPr>
-      <w:rPr>
-        <w:rFonts w:ascii="Wingdings" w:hAnsi="Wingdings" w:hint="default"/>
-        <w:sz w:val="20"/>
-      </w:rPr>
-    </w:lvl>
-  </w:abstractNum>
-  <w:abstractNum w:abstractNumId="2" w15:restartNumberingAfterBreak="0">
-    <w:nsid w:val="73AD08A8"/>
-    <w:multiLevelType w:val="multilevel"/>
-    <w:tmpl w:val="ABE060B2"/>
-    <w:lvl w:ilvl="0">
-      <w:start w:val="1"/>
-      <w:numFmt w:val="bullet"/>
-      <w:lvlText w:val=""/>
-      <w:lvlJc w:val="left"/>
-      <w:pPr>
-        <w:tabs>
-          <w:tab w:val="num" w:pos="720"/>
-        </w:tabs>
-        <w:ind w:left="720" w:hanging="360"/>
-      </w:pPr>
-      <w:rPr>
-        <w:rFonts w:ascii="Symbol" w:hAnsi="Symbol" w:hint="default"/>
-        <w:sz w:val="20"/>
-      </w:rPr>
-    </w:lvl>
-    <w:lvl w:ilvl="1" w:tentative="1">
-      <w:start w:val="1"/>
-      <w:numFmt w:val="bullet"/>
-      <w:lvlText w:val="o"/>
-      <w:lvlJc w:val="left"/>
-      <w:pPr>
-        <w:tabs>
-          <w:tab w:val="num" w:pos="1440"/>
-        </w:tabs>
-        <w:ind w:left="1440" w:hanging="360"/>
-      </w:pPr>
-      <w:rPr>
-        <w:rFonts w:ascii="Courier New" w:hAnsi="Courier New" w:hint="default"/>
-        <w:sz w:val="20"/>
-      </w:rPr>
-    </w:lvl>
-    <w:lvl w:ilvl="2" w:tentative="1">
-      <w:start w:val="1"/>
-      <w:numFmt w:val="bullet"/>
-      <w:lvlText w:val=""/>
-      <w:lvlJc w:val="left"/>
-      <w:pPr>
-        <w:tabs>
-          <w:tab w:val="num" w:pos="2160"/>
-        </w:tabs>
-        <w:ind w:left="2160" w:hanging="360"/>
-      </w:pPr>
-      <w:rPr>
-        <w:rFonts w:ascii="Wingdings" w:hAnsi="Wingdings" w:hint="default"/>
-        <w:sz w:val="20"/>
-      </w:rPr>
-    </w:lvl>
-    <w:lvl w:ilvl="3" w:tentative="1">
-      <w:start w:val="1"/>
-      <w:numFmt w:val="bullet"/>
-      <w:lvlText w:val=""/>
-      <w:lvlJc w:val="left"/>
-      <w:pPr>
-        <w:tabs>
-          <w:tab w:val="num" w:pos="2880"/>
-        </w:tabs>
-        <w:ind w:left="2880" w:hanging="360"/>
-      </w:pPr>
-      <w:rPr>
-        <w:rFonts w:ascii="Wingdings" w:hAnsi="Wingdings" w:hint="default"/>
-        <w:sz w:val="20"/>
-      </w:rPr>
-    </w:lvl>
-    <w:lvl w:ilvl="4" w:tentative="1">
-      <w:start w:val="1"/>
-      <w:numFmt w:val="bullet"/>
-      <w:lvlText w:val=""/>
-      <w:lvlJc w:val="left"/>
-      <w:pPr>
-        <w:tabs>
-          <w:tab w:val="num" w:pos="3600"/>
-        </w:tabs>
-        <w:ind w:left="3600" w:hanging="360"/>
-      </w:pPr>
-      <w:rPr>
-        <w:rFonts w:ascii="Wingdings" w:hAnsi="Wingdings" w:hint="default"/>
-        <w:sz w:val="20"/>
-      </w:rPr>
-    </w:lvl>
-    <w:lvl w:ilvl="5" w:tentative="1">
-      <w:start w:val="1"/>
-      <w:numFmt w:val="bullet"/>
-      <w:lvlText w:val=""/>
-      <w:lvlJc w:val="left"/>
-      <w:pPr>
-        <w:tabs>
-          <w:tab w:val="num" w:pos="4320"/>
-        </w:tabs>
-        <w:ind w:left="4320" w:hanging="360"/>
-      </w:pPr>
-      <w:rPr>
-        <w:rFonts w:ascii="Wingdings" w:hAnsi="Wingdings" w:hint="default"/>
-        <w:sz w:val="20"/>
-      </w:rPr>
-    </w:lvl>
-    <w:lvl w:ilvl="6" w:tentative="1">
-      <w:start w:val="1"/>
-      <w:numFmt w:val="bullet"/>
-      <w:lvlText w:val=""/>
-      <w:lvlJc w:val="left"/>
-      <w:pPr>
-        <w:tabs>
-          <w:tab w:val="num" w:pos="5040"/>
-        </w:tabs>
-        <w:ind w:left="5040" w:hanging="360"/>
-      </w:pPr>
-      <w:rPr>
-        <w:rFonts w:ascii="Wingdings" w:hAnsi="Wingdings" w:hint="default"/>
-        <w:sz w:val="20"/>
-      </w:rPr>
-    </w:lvl>
-    <w:lvl w:ilvl="7" w:tentative="1">
-      <w:start w:val="1"/>
-      <w:numFmt w:val="bullet"/>
-      <w:lvlText w:val=""/>
-      <w:lvlJc w:val="left"/>
-      <w:pPr>
-        <w:tabs>
-          <w:tab w:val="num" w:pos="5760"/>
-        </w:tabs>
-        <w:ind w:left="5760" w:hanging="360"/>
-      </w:pPr>
-      <w:rPr>
-        <w:rFonts w:ascii="Wingdings" w:hAnsi="Wingdings" w:hint="default"/>
-        <w:sz w:val="20"/>
-      </w:rPr>
-    </w:lvl>
-    <w:lvl w:ilvl="8" w:tentative="1">
-      <w:start w:val="1"/>
-      <w:numFmt w:val="bullet"/>
-      <w:lvlText w:val=""/>
-      <w:lvlJc w:val="left"/>
-      <w:pPr>
-        <w:tabs>
-          <w:tab w:val="num" w:pos="6480"/>
-        </w:tabs>
-        <w:ind w:left="6480" w:hanging="360"/>
-      </w:pPr>
-      <w:rPr>
-        <w:rFonts w:ascii="Wingdings" w:hAnsi="Wingdings" w:hint="default"/>
-        <w:sz w:val="20"/>
-      </w:rPr>
-    </w:lvl>
-  </w:abstractNum>
-  <w:num w:numId="1" w16cid:durableId="2016881454">
-    <w:abstractNumId w:val="0"/>
-  </w:num>
-  <w:num w:numId="2" w16cid:durableId="1910535527">
-    <w:abstractNumId w:val="2"/>
-  </w:num>
-  <w:num w:numId="3" w16cid:durableId="1367099762">
-    <w:abstractNumId w:val="1"/>
-  </w:num>
-</w:numbering>
-</file>
-
 <file path=word/styles.xml><?xml version="1.0" encoding="utf-8"?>
-<w:styles xmlns:mc="http://schemas.openxmlformats.org/markup-compatibility/2006" xmlns:r="http://schemas.openxmlformats.org/officeDocument/2006/relationships" xmlns:w="http://schemas.openxmlformats.org/wordprocessingml/2006/main" xmlns:w14="http://schemas.microsoft.com/office/word/2010/wordml" xmlns:w15="http://schemas.microsoft.com/office/word/2012/wordml" xmlns:w16cex="http://schemas.microsoft.com/office/word/2018/wordml/cex" xmlns:w16cid="http://schemas.microsoft.com/office/word/2016/wordml/cid" xmlns:w16="http://schemas.microsoft.com/office/word/2018/wordml" xmlns:w16sdtdh="http://schemas.microsoft.com/office/word/2020/wordml/sdtdatahash" xmlns:w16se="http://schemas.microsoft.com/office/word/2015/wordml/symex" mc:Ignorable="w14 w15 w16se w16cid w16 w16cex w16sdtdh">
+<w:styles xmlns:mc="http://schemas.openxmlformats.org/markup-compatibility/2006" xmlns:o="urn:schemas-microsoft-com:office:office" xmlns:r="http://schemas.openxmlformats.org/officeDocument/2006/relationships" xmlns:m="http://schemas.openxmlformats.org/officeDocument/2006/math" xmlns:v="urn:schemas-microsoft-com:vml" xmlns:w="http://schemas.openxmlformats.org/wordprocessingml/2006/main" xmlns:w14="http://schemas.microsoft.com/office/word/2010/wordml" xmlns:w10="urn:schemas-microsoft-com:office:word" xmlns:sl="http://schemas.openxmlformats.org/schemaLibrary/2006/main" xmlns:wpsCustomData="http://www.wps.cn/officeDocument/2013/wpsCustomData" mc:Ignorable="w14">
   <w:docDefaults>
     <w:rPrDefault>
       <w:rPr>
-        <w:rFonts w:ascii="Times New Roman" w:eastAsiaTheme="minorHAnsi" w:hAnsi="Times New Roman" w:cstheme="minorBidi"/>
-        <w:lang w:val="en-US" w:eastAsia="en-US" w:bidi="ar-SA"/>
+        <w:rFonts w:ascii="Times New Roman" w:hAnsi="Times New Roman" w:eastAsiaTheme="minorHAnsi" w:cstheme="minorBidi"/>
       </w:rPr>
     </w:rPrDefault>
     <w:pPrDefault/>
   </w:docDefaults>
-  <w:latentStyles w:defLockedState="0" w:defUIPriority="99" w:defSemiHidden="0" w:defUnhideWhenUsed="0" w:defQFormat="0" w:count="376">
-    <w:lsdException w:name="Normal" w:uiPriority="0" w:qFormat="1"/>
-    <w:lsdException w:name="heading 1" w:uiPriority="9" w:qFormat="1"/>
-    <w:lsdException w:name="heading 2" w:semiHidden="1" w:uiPriority="9" w:unhideWhenUsed="1" w:qFormat="1"/>
-    <w:lsdException w:name="heading 3" w:semiHidden="1" w:uiPriority="9" w:unhideWhenUsed="1" w:qFormat="1"/>
-    <w:lsdException w:name="heading 4" w:semiHidden="1" w:uiPriority="9" w:unhideWhenUsed="1" w:qFormat="1"/>
-    <w:lsdException w:name="heading 5" w:semiHidden="1" w:uiPriority="9" w:unhideWhenUsed="1" w:qFormat="1"/>
-    <w:lsdException w:name="heading 6" w:semiHidden="1" w:uiPriority="9" w:unhideWhenUsed="1" w:qFormat="1"/>
-    <w:lsdException w:name="heading 7" w:semiHidden="1" w:uiPriority="9" w:unhideWhenUsed="1" w:qFormat="1"/>
-    <w:lsdException w:name="heading 8" w:semiHidden="1" w:uiPriority="9" w:unhideWhenUsed="1" w:qFormat="1"/>
-    <w:lsdException w:name="heading 9" w:semiHidden="1" w:uiPriority="9" w:unhideWhenUsed="1" w:qFormat="1"/>
-    <w:lsdException w:name="index 1" w:semiHidden="1" w:unhideWhenUsed="1"/>
-    <w:lsdException w:name="index 2" w:semiHidden="1" w:unhideWhenUsed="1"/>
-    <w:lsdException w:name="index 3" w:semiHidden="1" w:unhideWhenUsed="1"/>
-    <w:lsdException w:name="index 4" w:semiHidden="1" w:unhideWhenUsed="1"/>
-    <w:lsdException w:name="index 5" w:semiHidden="1" w:unhideWhenUsed="1"/>
-    <w:lsdException w:name="index 6" w:semiHidden="1" w:unhideWhenUsed="1"/>
-    <w:lsdException w:name="index 7" w:semiHidden="1" w:unhideWhenUsed="1"/>
-    <w:lsdException w:name="index 8" w:semiHidden="1" w:unhideWhenUsed="1"/>
-    <w:lsdException w:name="index 9" w:semiHidden="1" w:unhideWhenUsed="1"/>
-    <w:lsdException w:name="toc 1" w:semiHidden="1" w:uiPriority="39" w:unhideWhenUsed="1"/>
-    <w:lsdException w:name="toc 2" w:semiHidden="1" w:uiPriority="39" w:unhideWhenUsed="1"/>
-    <w:lsdException w:name="toc 3" w:semiHidden="1" w:uiPriority="39" w:unhideWhenUsed="1"/>
-    <w:lsdException w:name="toc 4" w:semiHidden="1" w:uiPriority="39" w:unhideWhenUsed="1"/>
-    <w:lsdException w:name="toc 5" w:semiHidden="1" w:uiPriority="39" w:unhideWhenUsed="1"/>
-    <w:lsdException w:name="toc 6" w:semiHidden="1" w:uiPriority="39" w:unhideWhenUsed="1"/>
-    <w:lsdException w:name="toc 7" w:semiHidden="1" w:uiPriority="39" w:unhideWhenUsed="1"/>
-    <w:lsdException w:name="toc 8" w:semiHidden="1" w:uiPriority="39" w:unhideWhenUsed="1"/>
-    <w:lsdException w:name="toc 9" w:semiHidden="1" w:uiPriority="39" w:unhideWhenUsed="1"/>
-    <w:lsdException w:name="Normal Indent" w:semiHidden="1" w:unhideWhenUsed="1"/>
-    <w:lsdException w:name="footnote text" w:semiHidden="1" w:unhideWhenUsed="1"/>
-    <w:lsdException w:name="annotation text" w:semiHidden="1" w:unhideWhenUsed="1"/>
-    <w:lsdException w:name="header" w:semiHidden="1" w:unhideWhenUsed="1"/>
-    <w:lsdException w:name="footer" w:semiHidden="1" w:unhideWhenUsed="1"/>
-    <w:lsdException w:name="index heading" w:semiHidden="1" w:unhideWhenUsed="1"/>
-    <w:lsdException w:name="caption" w:semiHidden="1" w:uiPriority="35" w:unhideWhenUsed="1" w:qFormat="1"/>
-    <w:lsdException w:name="table of figures" w:semiHidden="1" w:unhideWhenUsed="1"/>
-    <w:lsdException w:name="envelope address" w:semiHidden="1" w:unhideWhenUsed="1"/>
-    <w:lsdException w:name="envelope return" w:semiHidden="1" w:unhideWhenUsed="1"/>
-    <w:lsdException w:name="footnote reference" w:semiHidden="1" w:unhideWhenUsed="1"/>
-    <w:lsdException w:name="annotation reference" w:semiHidden="1" w:unhideWhenUsed="1"/>
-    <w:lsdException w:name="line number" w:semiHidden="1" w:unhideWhenUsed="1"/>
-    <w:lsdException w:name="page number" w:semiHidden="1" w:unhideWhenUsed="1"/>
-    <w:lsdException w:name="endnote reference" w:semiHidden="1" w:unhideWhenUsed="1"/>
-    <w:lsdException w:name="endnote text" w:semiHidden="1" w:unhideWhenUsed="1"/>
-    <w:lsdException w:name="table of authorities" w:semiHidden="1" w:unhideWhenUsed="1"/>
-    <w:lsdException w:name="macro" w:semiHidden="1" w:unhideWhenUsed="1"/>
-    <w:lsdException w:name="toa heading" w:semiHidden="1" w:unhideWhenUsed="1"/>
-    <w:lsdException w:name="List" w:semiHidden="1" w:unhideWhenUsed="1"/>
-    <w:lsdException w:name="List Bullet" w:semiHidden="1" w:unhideWhenUsed="1"/>
-    <w:lsdException w:name="List Number" w:semiHidden="1" w:unhideWhenUsed="1"/>
-    <w:lsdException w:name="List 2" w:semiHidden="1" w:unhideWhenUsed="1"/>
-    <w:lsdException w:name="List 3" w:semiHidden="1" w:unhideWhenUsed="1"/>
-    <w:lsdException w:name="List 4" w:semiHidden="1" w:unhideWhenUsed="1"/>
-    <w:lsdException w:name="List 5" w:semiHidden="1" w:unhideWhenUsed="1"/>
-    <w:lsdException w:name="List Bullet 2" w:semiHidden="1" w:unhideWhenUsed="1"/>
-    <w:lsdException w:name="List Bullet 3" w:semiHidden="1" w:unhideWhenUsed="1"/>
-    <w:lsdException w:name="List Bullet 4" w:semiHidden="1" w:unhideWhenUsed="1"/>
-    <w:lsdException w:name="List Bullet 5" w:semiHidden="1" w:unhideWhenUsed="1"/>
-    <w:lsdException w:name="List Number 2" w:semiHidden="1" w:unhideWhenUsed="1"/>
-    <w:lsdException w:name="List Number 3" w:semiHidden="1" w:unhideWhenUsed="1"/>
-    <w:lsdException w:name="List Number 4" w:semiHidden="1" w:unhideWhenUsed="1"/>
-    <w:lsdException w:name="List Number 5" w:semiHidden="1" w:unhideWhenUsed="1"/>
-    <w:lsdException w:name="Title" w:uiPriority="10" w:qFormat="1"/>
-    <w:lsdException w:name="Closing" w:semiHidden="1" w:unhideWhenUsed="1"/>
-    <w:lsdException w:name="Signature" w:semiHidden="1" w:unhideWhenUsed="1"/>
-    <w:lsdException w:name="Default Paragraph Font" w:semiHidden="1" w:uiPriority="1" w:unhideWhenUsed="1"/>
-    <w:lsdException w:name="Body Text" w:semiHidden="1" w:unhideWhenUsed="1"/>
-    <w:lsdException w:name="Body Text Indent" w:semiHidden="1" w:unhideWhenUsed="1"/>
-    <w:lsdException w:name="List Continue" w:semiHidden="1" w:unhideWhenUsed="1"/>
-    <w:lsdException w:name="List Continue 2" w:semiHidden="1" w:unhideWhenUsed="1"/>
-    <w:lsdException w:name="List Continue 3" w:semiHidden="1" w:unhideWhenUsed="1"/>
-    <w:lsdException w:name="List Continue 4" w:semiHidden="1" w:unhideWhenUsed="1"/>
-    <w:lsdException w:name="List Continue 5" w:semiHidden="1" w:unhideWhenUsed="1"/>
-    <w:lsdException w:name="Message Header" w:semiHidden="1" w:unhideWhenUsed="1"/>
-    <w:lsdException w:name="Subtitle" w:uiPriority="11" w:qFormat="1"/>
-    <w:lsdException w:name="Salutation" w:semiHidden="1" w:unhideWhenUsed="1"/>
-    <w:lsdException w:name="Date" w:semiHidden="1" w:unhideWhenUsed="1"/>
-    <w:lsdException w:name="Body Text First Indent" w:semiHidden="1" w:unhideWhenUsed="1"/>
-    <w:lsdException w:name="Body Text First Indent 2" w:semiHidden="1" w:unhideWhenUsed="1"/>
-    <w:lsdException w:name="Note Heading" w:semiHidden="1" w:unhideWhenUsed="1"/>
-    <w:lsdException w:name="Body Text 2" w:semiHidden="1" w:unhideWhenUsed="1"/>
-    <w:lsdException w:name="Body Text 3" w:semiHidden="1" w:unhideWhenUsed="1"/>
-    <w:lsdException w:name="Body Text Indent 2" w:semiHidden="1" w:unhideWhenUsed="1"/>
-    <w:lsdException w:name="Body Text Indent 3" w:semiHidden="1" w:unhideWhenUsed="1"/>
-    <w:lsdException w:name="Block Text" w:semiHidden="1" w:unhideWhenUsed="1"/>
-    <w:lsdException w:name="Hyperlink" w:semiHidden="1" w:unhideWhenUsed="1"/>
-    <w:lsdException w:name="FollowedHyperlink" w:semiHidden="1" w:unhideWhenUsed="1"/>
-    <w:lsdException w:name="Strong" w:uiPriority="22" w:qFormat="1"/>
-    <w:lsdException w:name="Emphasis" w:uiPriority="20" w:qFormat="1"/>
-    <w:lsdException w:name="Document Map" w:semiHidden="1" w:unhideWhenUsed="1"/>
-    <w:lsdException w:name="Plain Text" w:semiHidden="1" w:unhideWhenUsed="1"/>
-    <w:lsdException w:name="E-mail Signature" w:semiHidden="1" w:unhideWhenUsed="1"/>
-    <w:lsdException w:name="HTML Top of Form" w:semiHidden="1" w:unhideWhenUsed="1"/>
-    <w:lsdException w:name="HTML Bottom of Form" w:semiHidden="1" w:unhideWhenUsed="1"/>
-    <w:lsdException w:name="Normal (Web)" w:semiHidden="1" w:unhideWhenUsed="1"/>
-    <w:lsdException w:name="HTML Acronym" w:semiHidden="1" w:unhideWhenUsed="1"/>
-    <w:lsdException w:name="HTML Address" w:semiHidden="1" w:unhideWhenUsed="1"/>
-    <w:lsdException w:name="HTML Cite" w:semiHidden="1" w:unhideWhenUsed="1"/>
-    <w:lsdException w:name="HTML Code" w:semiHidden="1" w:unhideWhenUsed="1"/>
-    <w:lsdException w:name="HTML Definition" w:semiHidden="1" w:unhideWhenUsed="1"/>
-    <w:lsdException w:name="HTML Keyboard" w:semiHidden="1" w:unhideWhenUsed="1"/>
-    <w:lsdException w:name="HTML Preformatted" w:semiHidden="1" w:unhideWhenUsed="1"/>
-    <w:lsdException w:name="HTML Sample" w:semiHidden="1" w:unhideWhenUsed="1"/>
-    <w:lsdException w:name="HTML Typewriter" w:semiHidden="1" w:unhideWhenUsed="1"/>
-    <w:lsdException w:name="HTML Variable" w:semiHidden="1" w:unhideWhenUsed="1"/>
-    <w:lsdException w:name="Normal Table" w:semiHidden="1" w:unhideWhenUsed="1"/>
-    <w:lsdException w:name="annotation subject" w:semiHidden="1" w:unhideWhenUsed="1"/>
-    <w:lsdException w:name="No List" w:semiHidden="1" w:unhideWhenUsed="1"/>
-    <w:lsdException w:name="Outline List 1" w:semiHidden="1" w:unhideWhenUsed="1"/>
-    <w:lsdException w:name="Outline List 2" w:semiHidden="1" w:unhideWhenUsed="1"/>
-    <w:lsdException w:name="Outline List 3" w:semiHidden="1" w:unhideWhenUsed="1"/>
-    <w:lsdException w:name="Table Simple 1" w:semiHidden="1" w:unhideWhenUsed="1"/>
-    <w:lsdException w:name="Table Simple 2" w:semiHidden="1" w:unhideWhenUsed="1"/>
-    <w:lsdException w:name="Table Simple 3" w:semiHidden="1" w:unhideWhenUsed="1"/>
-    <w:lsdException w:name="Table Classic 1" w:semiHidden="1" w:unhideWhenUsed="1"/>
-    <w:lsdException w:name="Table Classic 2" w:semiHidden="1" w:unhideWhenUsed="1"/>
-    <w:lsdException w:name="Table Classic 3" w:semiHidden="1" w:unhideWhenUsed="1"/>
-    <w:lsdException w:name="Table Classic 4" w:semiHidden="1" w:unhideWhenUsed="1"/>
-    <w:lsdException w:name="Table Colorful 1" w:semiHidden="1" w:unhideWhenUsed="1"/>
-    <w:lsdException w:name="Table Colorful 2" w:semiHidden="1" w:unhideWhenUsed="1"/>
-    <w:lsdException w:name="Table Colorful 3" w:semiHidden="1" w:unhideWhenUsed="1"/>
-    <w:lsdException w:name="Table Columns 1" w:semiHidden="1" w:unhideWhenUsed="1"/>
-    <w:lsdException w:name="Table Columns 2" w:semiHidden="1" w:unhideWhenUsed="1"/>
-    <w:lsdException w:name="Table Columns 3" w:semiHidden="1" w:unhideWhenUsed="1"/>
-    <w:lsdException w:name="Table Columns 4" w:semiHidden="1" w:unhideWhenUsed="1"/>
-    <w:lsdException w:name="Table Columns 5" w:semiHidden="1" w:unhideWhenUsed="1"/>
-    <w:lsdException w:name="Table Grid 1" w:semiHidden="1" w:unhideWhenUsed="1"/>
-    <w:lsdException w:name="Table Grid 2" w:semiHidden="1" w:unhideWhenUsed="1"/>
-    <w:lsdException w:name="Table Grid 3" w:semiHidden="1" w:unhideWhenUsed="1"/>
-    <w:lsdException w:name="Table Grid 4" w:semiHidden="1" w:unhideWhenUsed="1"/>
-    <w:lsdException w:name="Table Grid 5" w:semiHidden="1" w:unhideWhenUsed="1"/>
-    <w:lsdException w:name="Table Grid 6" w:semiHidden="1" w:unhideWhenUsed="1"/>
-    <w:lsdException w:name="Table Grid 7" w:semiHidden="1" w:unhideWhenUsed="1"/>
-    <w:lsdException w:name="Table Grid 8" w:semiHidden="1" w:unhideWhenUsed="1"/>
-    <w:lsdException w:name="Table List 1" w:semiHidden="1" w:unhideWhenUsed="1"/>
-    <w:lsdException w:name="Table List 2" w:semiHidden="1" w:unhideWhenUsed="1"/>
-    <w:lsdException w:name="Table List 3" w:semiHidden="1" w:unhideWhenUsed="1"/>
-    <w:lsdException w:name="Table List 4" w:semiHidden="1" w:unhideWhenUsed="1"/>
-    <w:lsdException w:name="Table List 5" w:semiHidden="1" w:unhideWhenUsed="1"/>
-    <w:lsdException w:name="Table List 6" w:semiHidden="1" w:unhideWhenUsed="1"/>
-    <w:lsdException w:name="Table List 7" w:semiHidden="1" w:unhideWhenUsed="1"/>
-    <w:lsdException w:name="Table List 8" w:semiHidden="1" w:unhideWhenUsed="1"/>
-    <w:lsdException w:name="Table 3D effects 1" w:semiHidden="1" w:unhideWhenUsed="1"/>
-    <w:lsdException w:name="Table 3D effects 2" w:semiHidden="1" w:unhideWhenUsed="1"/>
-    <w:lsdException w:name="Table 3D effects 3" w:semiHidden="1" w:unhideWhenUsed="1"/>
-    <w:lsdException w:name="Table Contemporary" w:semiHidden="1" w:unhideWhenUsed="1"/>
-    <w:lsdException w:name="Table Elegant" w:semiHidden="1" w:unhideWhenUsed="1"/>
-    <w:lsdException w:name="Table Professional" w:semiHidden="1" w:unhideWhenUsed="1"/>
-    <w:lsdException w:name="Table Subtle 1" w:semiHidden="1" w:unhideWhenUsed="1"/>
-    <w:lsdException w:name="Table Subtle 2" w:semiHidden="1" w:unhideWhenUsed="1"/>
-    <w:lsdException w:name="Table Web 1" w:semiHidden="1" w:unhideWhenUsed="1"/>
-    <w:lsdException w:name="Table Web 2" w:semiHidden="1" w:unhideWhenUsed="1"/>
-    <w:lsdException w:name="Table Web 3" w:semiHidden="1" w:unhideWhenUsed="1"/>
-    <w:lsdException w:name="Balloon Text" w:semiHidden="1" w:unhideWhenUsed="1"/>
-    <w:lsdException w:name="Table Grid" w:uiPriority="0"/>
-    <w:lsdException w:name="Table Theme" w:semiHidden="1" w:unhideWhenUsed="1"/>
-    <w:lsdException w:name="Placeholder Text" w:semiHidden="1"/>
-    <w:lsdException w:name="Light Shading" w:uiPriority="60"/>
-    <w:lsdException w:name="Light List" w:uiPriority="61"/>
-    <w:lsdException w:name="Light Grid" w:uiPriority="62"/>
-    <w:lsdException w:name="Medium Shading 1" w:uiPriority="63"/>
-    <w:lsdException w:name="Medium Shading 2" w:uiPriority="64"/>
-    <w:lsdException w:name="Medium List 1" w:uiPriority="65"/>
-    <w:lsdException w:name="Medium List 2" w:uiPriority="66"/>
-    <w:lsdException w:name="Medium Grid 1" w:uiPriority="67"/>
-    <w:lsdException w:name="Medium Grid 2" w:uiPriority="68"/>
-    <w:lsdException w:name="Medium Grid 3" w:uiPriority="69"/>
-    <w:lsdException w:name="Dark List" w:uiPriority="70"/>
-    <w:lsdException w:name="Colorful Shading" w:uiPriority="71"/>
-    <w:lsdException w:name="Colorful List" w:uiPriority="72"/>
-    <w:lsdException w:name="Colorful Grid" w:uiPriority="73"/>
-    <w:lsdException w:name="Light Shading Accent 1" w:uiPriority="60"/>
-    <w:lsdException w:name="Light List Accent 1" w:uiPriority="61"/>
-    <w:lsdException w:name="Light Grid Accent 1" w:uiPriority="62"/>
-    <w:lsdException w:name="Medium Shading 1 Accent 1" w:uiPriority="63"/>
-    <w:lsdException w:name="Medium Shading 2 Accent 1" w:uiPriority="64"/>
-    <w:lsdException w:name="Medium List 1 Accent 1" w:uiPriority="65"/>
-    <w:lsdException w:name="Revision" w:semiHidden="1"/>
-    <w:lsdException w:name="List Paragraph" w:uiPriority="34" w:qFormat="1"/>
-    <w:lsdException w:name="Medium List 2 Accent 1" w:uiPriority="66"/>
-    <w:lsdException w:name="Medium Grid 1 Accent 1" w:uiPriority="67"/>
-    <w:lsdException w:name="Medium Grid 2 Accent 1" w:uiPriority="68"/>
-    <w:lsdException w:name="Medium Grid 3 Accent 1" w:uiPriority="69"/>
-    <w:lsdException w:name="Dark List Accent 1" w:uiPriority="70"/>
-    <w:lsdException w:name="Colorful Shading Accent 1" w:uiPriority="71"/>
-    <w:lsdException w:name="Colorful List Accent 1" w:uiPriority="72"/>
-    <w:lsdException w:name="Colorful Grid Accent 1" w:uiPriority="73"/>
-    <w:lsdException w:name="Light Shading Accent 2" w:uiPriority="60"/>
-    <w:lsdException w:name="Light List Accent 2" w:uiPriority="61"/>
-    <w:lsdException w:name="Light Grid Accent 2" w:uiPriority="62"/>
-    <w:lsdException w:name="Medium Shading 1 Accent 2" w:uiPriority="63"/>
-    <w:lsdException w:name="Medium Shading 2 Accent 2" w:uiPriority="64"/>
-    <w:lsdException w:name="Medium List 1 Accent 2" w:uiPriority="65"/>
-    <w:lsdException w:name="Medium List 2 Accent 2" w:uiPriority="66"/>
-    <w:lsdException w:name="Medium Grid 1 Accent 2" w:uiPriority="67"/>
-    <w:lsdException w:name="Medium Grid 2 Accent 2" w:uiPriority="68"/>
-    <w:lsdException w:name="Medium Grid 3 Accent 2" w:uiPriority="69"/>
-    <w:lsdException w:name="Dark List Accent 2" w:uiPriority="70"/>
-    <w:lsdException w:name="Colorful Shading Accent 2" w:uiPriority="71"/>
-    <w:lsdException w:name="Colorful List Accent 2" w:uiPriority="72"/>
-    <w:lsdException w:name="Colorful Grid Accent 2" w:uiPriority="73"/>
-    <w:lsdException w:name="Light Shading Accent 3" w:uiPriority="60"/>
-    <w:lsdException w:name="Light List Accent 3" w:uiPriority="61"/>
-    <w:lsdException w:name="Light Grid Accent 3" w:uiPriority="62"/>
-    <w:lsdException w:name="Medium Shading 1 Accent 3" w:uiPriority="63"/>
-    <w:lsdException w:name="Medium Shading 2 Accent 3" w:uiPriority="64"/>
-    <w:lsdException w:name="Medium List 1 Accent 3" w:uiPriority="65"/>
-    <w:lsdException w:name="Medium List 2 Accent 3" w:uiPriority="66"/>
-    <w:lsdException w:name="Medium Grid 1 Accent 3" w:uiPriority="67"/>
-    <w:lsdException w:name="Medium Grid 2 Accent 3" w:uiPriority="68"/>
-    <w:lsdException w:name="Medium Grid 3 Accent 3" w:uiPriority="69"/>
-    <w:lsdException w:name="Dark List Accent 3" w:uiPriority="70"/>
-    <w:lsdException w:name="Colorful Shading Accent 3" w:uiPriority="71"/>
-    <w:lsdException w:name="Colorful List Accent 3" w:uiPriority="72"/>
-    <w:lsdException w:name="Colorful Grid Accent 3" w:uiPriority="73"/>
-    <w:lsdException w:name="Light Shading Accent 4" w:uiPriority="60"/>
-    <w:lsdException w:name="Light List Accent 4" w:uiPriority="61"/>
-    <w:lsdException w:name="Light Grid Accent 4" w:uiPriority="62"/>
-    <w:lsdException w:name="Medium Shading 1 Accent 4" w:uiPriority="63"/>
-    <w:lsdException w:name="Medium Shading 2 Accent 4" w:uiPriority="64"/>
-    <w:lsdException w:name="Medium List 1 Accent 4" w:uiPriority="65"/>
-    <w:lsdException w:name="Medium List 2 Accent 4" w:uiPriority="66"/>
-    <w:lsdException w:name="Medium Grid 1 Accent 4" w:uiPriority="67"/>
-    <w:lsdException w:name="Medium Grid 2 Accent 4" w:uiPriority="68"/>
-    <w:lsdException w:name="Medium Grid 3 Accent 4" w:uiPriority="69"/>
-    <w:lsdException w:name="Dark List Accent 4" w:uiPriority="70"/>
-    <w:lsdException w:name="Colorful Shading Accent 4" w:uiPriority="71"/>
-    <w:lsdException w:name="Colorful List Accent 4" w:uiPriority="72"/>
-    <w:lsdException w:name="Colorful Grid Accent 4" w:uiPriority="73"/>
-    <w:lsdException w:name="Light Shading Accent 5" w:uiPriority="60"/>
-    <w:lsdException w:name="Light List Accent 5" w:uiPriority="61"/>
-    <w:lsdException w:name="Light Grid Accent 5" w:uiPriority="62"/>
-    <w:lsdException w:name="Medium Shading 1 Accent 5" w:uiPriority="63"/>
-    <w:lsdException w:name="Medium Shading 2 Accent 5" w:uiPriority="64"/>
-    <w:lsdException w:name="Medium List 1 Accent 5" w:uiPriority="65"/>
-    <w:lsdException w:name="Medium List 2 Accent 5" w:uiPriority="66"/>
-    <w:lsdException w:name="Medium Grid 1 Accent 5" w:uiPriority="67"/>
-    <w:lsdException w:name="Medium Grid 2 Accent 5" w:uiPriority="68"/>
-    <w:lsdException w:name="Medium Grid 3 Accent 5" w:uiPriority="69"/>
-    <w:lsdException w:name="Dark List Accent 5" w:uiPriority="70"/>
-    <w:lsdException w:name="Colorful Shading Accent 5" w:uiPriority="71"/>
-    <w:lsdException w:name="Colorful List Accent 5" w:uiPriority="72"/>
-    <w:lsdException w:name="Colorful Grid Accent 5" w:uiPriority="73"/>
-    <w:lsdException w:name="Light Shading Accent 6" w:uiPriority="60"/>
-    <w:lsdException w:name="Light List Accent 6" w:uiPriority="61"/>
-    <w:lsdException w:name="Light Grid Accent 6" w:uiPriority="62"/>
-    <w:lsdException w:name="Medium Shading 1 Accent 6" w:uiPriority="63"/>
-    <w:lsdException w:name="Medium Shading 2 Accent 6" w:uiPriority="64"/>
-    <w:lsdException w:name="Medium List 1 Accent 6" w:uiPriority="65"/>
-    <w:lsdException w:name="Medium List 2 Accent 6" w:uiPriority="66"/>
-    <w:lsdException w:name="Medium Grid 1 Accent 6" w:uiPriority="67"/>
-    <w:lsdException w:name="Medium Grid 2 Accent 6" w:uiPriority="68"/>
-    <w:lsdException w:name="Medium Grid 3 Accent 6" w:uiPriority="69"/>
-    <w:lsdException w:name="Dark List Accent 6" w:uiPriority="70"/>
-    <w:lsdException w:name="Colorful Shading Accent 6" w:uiPriority="71"/>
-    <w:lsdException w:name="Colorful List Accent 6" w:uiPriority="72"/>
-    <w:lsdException w:name="Colorful Grid Accent 6" w:uiPriority="73"/>
-    <w:lsdException w:name="Subtle Emphasis" w:uiPriority="19" w:qFormat="1"/>
-    <w:lsdException w:name="Intense Emphasis" w:uiPriority="21" w:qFormat="1"/>
-    <w:lsdException w:name="Subtle Reference" w:uiPriority="31" w:qFormat="1"/>
-    <w:lsdException w:name="Intense Reference" w:uiPriority="32" w:qFormat="1"/>
-    <w:lsdException w:name="Book Title" w:uiPriority="33" w:qFormat="1"/>
-    <w:lsdException w:name="Bibliography" w:semiHidden="1" w:uiPriority="37" w:unhideWhenUsed="1"/>
-    <w:lsdException w:name="TOC Heading" w:semiHidden="1" w:uiPriority="39" w:unhideWhenUsed="1" w:qFormat="1"/>
-    <w:lsdException w:name="Plain Table 1" w:uiPriority="41"/>
-    <w:lsdException w:name="Plain Table 2" w:uiPriority="42"/>
-    <w:lsdException w:name="Plain Table 3" w:uiPriority="43"/>
-    <w:lsdException w:name="Plain Table 4" w:uiPriority="44"/>
-    <w:lsdException w:name="Plain Table 5" w:uiPriority="45"/>
-    <w:lsdException w:name="Grid Table Light" w:uiPriority="40"/>
-    <w:lsdException w:name="Grid Table 1 Light" w:uiPriority="46"/>
-    <w:lsdException w:name="Grid Table 2" w:uiPriority="47"/>
-    <w:lsdException w:name="Grid Table 3" w:uiPriority="48"/>
-    <w:lsdException w:name="Grid Table 4" w:uiPriority="49"/>
-    <w:lsdException w:name="Grid Table 5 Dark" w:uiPriority="50"/>
-    <w:lsdException w:name="Grid Table 6 Colorful" w:uiPriority="51"/>
-    <w:lsdException w:name="Grid Table 7 Colorful" w:uiPriority="52"/>
-    <w:lsdException w:name="Grid Table 1 Light Accent 1" w:uiPriority="46"/>
-    <w:lsdException w:name="Grid Table 2 Accent 1" w:uiPriority="47"/>
-    <w:lsdException w:name="Grid Table 3 Accent 1" w:uiPriority="48"/>
-    <w:lsdException w:name="Grid Table 4 Accent 1" w:uiPriority="49"/>
-    <w:lsdException w:name="Grid Table 5 Dark Accent 1" w:uiPriority="50"/>
-    <w:lsdException w:name="Grid Table 6 Colorful Accent 1" w:uiPriority="51"/>
-    <w:lsdException w:name="Grid Table 7 Colorful Accent 1" w:uiPriority="52"/>
-    <w:lsdException w:name="Grid Table 1 Light Accent 2" w:uiPriority="46"/>
-    <w:lsdException w:name="Grid Table 2 Accent 2" w:uiPriority="47"/>
-    <w:lsdException w:name="Grid Table 3 Accent 2" w:uiPriority="48"/>
-    <w:lsdException w:name="Grid Table 4 Accent 2" w:uiPriority="49"/>
-    <w:lsdException w:name="Grid Table 5 Dark Accent 2" w:uiPriority="50"/>
-    <w:lsdException w:name="Grid Table 6 Colorful Accent 2" w:uiPriority="51"/>
-    <w:lsdException w:name="Grid Table 7 Colorful Accent 2" w:uiPriority="52"/>
-    <w:lsdException w:name="Grid Table 1 Light Accent 3" w:uiPriority="46"/>
-    <w:lsdException w:name="Grid Table 2 Accent 3" w:uiPriority="47"/>
-    <w:lsdException w:name="Grid Table 3 Accent 3" w:uiPriority="48"/>
-    <w:lsdException w:name="Grid Table 4 Accent 3" w:uiPriority="49"/>
-    <w:lsdException w:name="Grid Table 5 Dark Accent 3" w:uiPriority="50"/>
-    <w:lsdException w:name="Grid Table 6 Colorful Accent 3" w:uiPriority="51"/>
-    <w:lsdException w:name="Grid Table 7 Colorful Accent 3" w:uiPriority="52"/>
-    <w:lsdException w:name="Grid Table 1 Light Accent 4" w:uiPriority="46"/>
-    <w:lsdException w:name="Grid Table 2 Accent 4" w:uiPriority="47"/>
-    <w:lsdException w:name="Grid Table 3 Accent 4" w:uiPriority="48"/>
-    <w:lsdException w:name="Grid Table 4 Accent 4" w:uiPriority="49"/>
-    <w:lsdException w:name="Grid Table 5 Dark Accent 4" w:uiPriority="50"/>
-    <w:lsdException w:name="Grid Table 6 Colorful Accent 4" w:uiPriority="51"/>
-    <w:lsdException w:name="Grid Table 7 Colorful Accent 4" w:uiPriority="52"/>
-    <w:lsdException w:name="Grid Table 1 Light Accent 5" w:uiPriority="46"/>
-    <w:lsdException w:name="Grid Table 2 Accent 5" w:uiPriority="47"/>
-    <w:lsdException w:name="Grid Table 3 Accent 5" w:uiPriority="48"/>
-    <w:lsdException w:name="Grid Table 4 Accent 5" w:uiPriority="49"/>
-    <w:lsdException w:name="Grid Table 5 Dark Accent 5" w:uiPriority="50"/>
-    <w:lsdException w:name="Grid Table 6 Colorful Accent 5" w:uiPriority="51"/>
-    <w:lsdException w:name="Grid Table 7 Colorful Accent 5" w:uiPriority="52"/>
-    <w:lsdException w:name="Grid Table 1 Light Accent 6" w:uiPriority="46"/>
-    <w:lsdException w:name="Grid Table 2 Accent 6" w:uiPriority="47"/>
-    <w:lsdException w:name="Grid Table 3 Accent 6" w:uiPriority="48"/>
-    <w:lsdException w:name="Grid Table 4 Accent 6" w:uiPriority="49"/>
-    <w:lsdException w:name="Grid Table 5 Dark Accent 6" w:uiPriority="50"/>
-    <w:lsdException w:name="Grid Table 6 Colorful Accent 6" w:uiPriority="51"/>
-    <w:lsdException w:name="Grid Table 7 Colorful Accent 6" w:uiPriority="52"/>
-    <w:lsdException w:name="List Table 1 Light" w:uiPriority="46"/>
-    <w:lsdException w:name="List Table 2" w:uiPriority="47"/>
-    <w:lsdException w:name="List Table 3" w:uiPriority="48"/>
-    <w:lsdException w:name="List Table 4" w:uiPriority="49"/>
-    <w:lsdException w:name="List Table 5 Dark" w:uiPriority="50"/>
-    <w:lsdException w:name="List Table 6 Colorful" w:uiPriority="51"/>
-    <w:lsdException w:name="List Table 7 Colorful" w:uiPriority="52"/>
-    <w:lsdException w:name="List Table 1 Light Accent 1" w:uiPriority="46"/>
-    <w:lsdException w:name="List Table 2 Accent 1" w:uiPriority="47"/>
-    <w:lsdException w:name="List Table 3 Accent 1" w:uiPriority="48"/>
-    <w:lsdException w:name="List Table 4 Accent 1" w:uiPriority="49"/>
-    <w:lsdException w:name="List Table 5 Dark Accent 1" w:uiPriority="50"/>
-    <w:lsdException w:name="List Table 6 Colorful Accent 1" w:uiPriority="51"/>
-    <w:lsdException w:name="List Table 7 Colorful Accent 1" w:uiPriority="52"/>
-    <w:lsdException w:name="List Table 1 Light Accent 2" w:uiPriority="46"/>
-    <w:lsdException w:name="List Table 2 Accent 2" w:uiPriority="47"/>
-    <w:lsdException w:name="List Table 3 Accent 2" w:uiPriority="48"/>
-    <w:lsdException w:name="List Table 4 Accent 2" w:uiPriority="49"/>
-    <w:lsdException w:name="List Table 5 Dark Accent 2" w:uiPriority="50"/>
-    <w:lsdException w:name="List Table 6 Colorful Accent 2" w:uiPriority="51"/>
-    <w:lsdException w:name="List Table 7 Colorful Accent 2" w:uiPriority="52"/>
-    <w:lsdException w:name="List Table 1 Light Accent 3" w:uiPriority="46"/>
-    <w:lsdException w:name="List Table 2 Accent 3" w:uiPriority="47"/>
-    <w:lsdException w:name="List Table 3 Accent 3" w:uiPriority="48"/>
-    <w:lsdException w:name="List Table 4 Accent 3" w:uiPriority="49"/>
-    <w:lsdException w:name="List Table 5 Dark Accent 3" w:uiPriority="50"/>
-    <w:lsdException w:name="List Table 6 Colorful Accent 3" w:uiPriority="51"/>
-    <w:lsdException w:name="List Table 7 Colorful Accent 3" w:uiPriority="52"/>
-    <w:lsdException w:name="List Table 1 Light Accent 4" w:uiPriority="46"/>
-    <w:lsdException w:name="List Table 2 Accent 4" w:uiPriority="47"/>
-    <w:lsdException w:name="List Table 3 Accent 4" w:uiPriority="48"/>
-    <w:lsdException w:name="List Table 4 Accent 4" w:uiPriority="49"/>
-    <w:lsdException w:name="List Table 5 Dark Accent 4" w:uiPriority="50"/>
-    <w:lsdException w:name="List Table 6 Colorful Accent 4" w:uiPriority="51"/>
-    <w:lsdException w:name="List Table 7 Colorful Accent 4" w:uiPriority="52"/>
-    <w:lsdException w:name="List Table 1 Light Accent 5" w:uiPriority="46"/>
-    <w:lsdException w:name="List Table 2 Accent 5" w:uiPriority="47"/>
-    <w:lsdException w:name="List Table 3 Accent 5" w:uiPriority="48"/>
-    <w:lsdException w:name="List Table 4 Accent 5" w:uiPriority="49"/>
-    <w:lsdException w:name="List Table 5 Dark Accent 5" w:uiPriority="50"/>
-    <w:lsdException w:name="List Table 6 Colorful Accent 5" w:uiPriority="51"/>
-    <w:lsdException w:name="List Table 7 Colorful Accent 5" w:uiPriority="52"/>
-    <w:lsdException w:name="List Table 1 Light Accent 6" w:uiPriority="46"/>
-    <w:lsdException w:name="List Table 2 Accent 6" w:uiPriority="47"/>
-    <w:lsdException w:name="List Table 3 Accent 6" w:uiPriority="48"/>
-    <w:lsdException w:name="List Table 4 Accent 6" w:uiPriority="49"/>
-    <w:lsdException w:name="List Table 5 Dark Accent 6" w:uiPriority="50"/>
-    <w:lsdException w:name="List Table 6 Colorful Accent 6" w:uiPriority="51"/>
-    <w:lsdException w:name="List Table 7 Colorful Accent 6" w:uiPriority="52"/>
-    <w:lsdException w:name="Mention" w:semiHidden="1" w:unhideWhenUsed="1"/>
-    <w:lsdException w:name="Smart Hyperlink" w:semiHidden="1" w:unhideWhenUsed="1"/>
-    <w:lsdException w:name="Hashtag" w:semiHidden="1" w:unhideWhenUsed="1"/>
-    <w:lsdException w:name="Unresolved Mention" w:semiHidden="1" w:unhideWhenUsed="1"/>
-    <w:lsdException w:name="Smart Link" w:semiHidden="1" w:unhideWhenUsed="1"/>
+  <w:latentStyles w:count="260" w:defQFormat="0" w:defUnhideWhenUsed="1" w:defSemiHidden="1" w:defUIPriority="99" w:defLockedState="0">
+    <w:lsdException w:qFormat="1" w:unhideWhenUsed="0" w:uiPriority="0" w:semiHidden="0" w:name="Normal"/>
+    <w:lsdException w:qFormat="1" w:unhideWhenUsed="0" w:uiPriority="9" w:semiHidden="0" w:name="heading 1"/>
+    <w:lsdException w:qFormat="1" w:uiPriority="9" w:name="heading 2"/>
+    <w:lsdException w:qFormat="1" w:uiPriority="9" w:name="heading 3"/>
+    <w:lsdException w:qFormat="1" w:uiPriority="9" w:name="heading 4"/>
+    <w:lsdException w:qFormat="1" w:uiPriority="9" w:name="heading 5"/>
+    <w:lsdException w:qFormat="1" w:uiPriority="9" w:name="heading 6"/>
+    <w:lsdException w:qFormat="1" w:uiPriority="9" w:name="heading 7"/>
+    <w:lsdException w:qFormat="1" w:uiPriority="9" w:name="heading 8"/>
+    <w:lsdException w:qFormat="1" w:uiPriority="9" w:name="heading 9"/>
+    <w:lsdException w:uiPriority="99" w:name="index 1"/>
+    <w:lsdException w:uiPriority="99" w:name="index 2"/>
+    <w:lsdException w:uiPriority="99" w:name="index 3"/>
+    <w:lsdException w:uiPriority="99" w:name="index 4"/>
+    <w:lsdException w:uiPriority="99" w:name="index 5"/>
+    <w:lsdException w:uiPriority="99" w:name="index 6"/>
+    <w:lsdException w:uiPriority="99" w:name="index 7"/>
+    <w:lsdException w:uiPriority="99" w:name="index 8"/>
+    <w:lsdException w:uiPriority="99" w:name="index 9"/>
+    <w:lsdException w:uiPriority="39" w:name="toc 1"/>
+    <w:lsdException w:uiPriority="39" w:name="toc 2"/>
+    <w:lsdException w:uiPriority="39" w:name="toc 3"/>
+    <w:lsdException w:uiPriority="39" w:name="toc 4"/>
+    <w:lsdException w:uiPriority="39" w:name="toc 5"/>
+    <w:lsdException w:uiPriority="39" w:name="toc 6"/>
+    <w:lsdException w:uiPriority="39" w:name="toc 7"/>
+    <w:lsdException w:uiPriority="39" w:name="toc 8"/>
+    <w:lsdException w:uiPriority="39" w:name="toc 9"/>
+    <w:lsdException w:uiPriority="99" w:name="Normal Indent"/>
+    <w:lsdException w:uiPriority="99" w:name="footnote text"/>
+    <w:lsdException w:uiPriority="99" w:name="annotation text"/>
+    <w:lsdException w:uiPriority="99" w:name="header"/>
+    <w:lsdException w:uiPriority="99" w:name="footer"/>
+    <w:lsdException w:uiPriority="99" w:name="index heading"/>
+    <w:lsdException w:qFormat="1" w:uiPriority="35" w:name="caption"/>
+    <w:lsdException w:uiPriority="99" w:name="table of figures"/>
+    <w:lsdException w:uiPriority="99" w:name="envelope address"/>
+    <w:lsdException w:uiPriority="99" w:name="envelope return"/>
+    <w:lsdException w:uiPriority="99" w:name="footnote reference"/>
+    <w:lsdException w:uiPriority="99" w:name="annotation reference"/>
+    <w:lsdException w:uiPriority="99" w:name="line number"/>
+    <w:lsdException w:uiPriority="99" w:name="page number"/>
+    <w:lsdException w:uiPriority="99" w:name="endnote reference"/>
+    <w:lsdException w:uiPriority="99" w:name="endnote text"/>
+    <w:lsdException w:uiPriority="99" w:name="table of authorities"/>
+    <w:lsdException w:uiPriority="99" w:name="macro"/>
+    <w:lsdException w:uiPriority="99" w:name="toa heading"/>
+    <w:lsdException w:uiPriority="99" w:name="List"/>
+    <w:lsdException w:uiPriority="99" w:name="List Bullet"/>
+    <w:lsdException w:uiPriority="99" w:name="List Number"/>
+    <w:lsdException w:uiPriority="99" w:name="List 2"/>
+    <w:lsdException w:uiPriority="99" w:name="List 3"/>
+    <w:lsdException w:uiPriority="99" w:name="List 4"/>
+    <w:lsdException w:uiPriority="99" w:name="List 5"/>
+    <w:lsdException w:uiPriority="99" w:name="List Bullet 2"/>
+    <w:lsdException w:uiPriority="99" w:name="List Bullet 3"/>
+    <w:lsdException w:uiPriority="99" w:name="List Bullet 4"/>
+    <w:lsdException w:uiPriority="99" w:name="List Bullet 5"/>
+    <w:lsdException w:uiPriority="99" w:name="List Number 2"/>
+    <w:lsdException w:uiPriority="99" w:name="List Number 3"/>
+    <w:lsdException w:uiPriority="99" w:name="List Number 4"/>
+    <w:lsdException w:uiPriority="99" w:name="List Number 5"/>
+    <w:lsdException w:qFormat="1" w:unhideWhenUsed="0" w:uiPriority="10" w:semiHidden="0" w:name="Title"/>
+    <w:lsdException w:uiPriority="99" w:name="Closing"/>
+    <w:lsdException w:uiPriority="99" w:name="Signature"/>
+    <w:lsdException w:uiPriority="1" w:name="Default Paragraph Font"/>
+    <w:lsdException w:uiPriority="99" w:name="Body Text"/>
+    <w:lsdException w:uiPriority="99" w:name="Body Text Indent"/>
+    <w:lsdException w:uiPriority="99" w:name="List Continue"/>
+    <w:lsdException w:uiPriority="99" w:name="List Continue 2"/>
+    <w:lsdException w:uiPriority="99" w:name="List Continue 3"/>
+    <w:lsdException w:uiPriority="99" w:name="List Continue 4"/>
+    <w:lsdException w:uiPriority="99" w:name="List Continue 5"/>
+    <w:lsdException w:uiPriority="99" w:name="Message Header"/>
+    <w:lsdException w:qFormat="1" w:unhideWhenUsed="0" w:uiPriority="11" w:semiHidden="0" w:name="Subtitle"/>
+    <w:lsdException w:uiPriority="99" w:name="Salutation"/>
+    <w:lsdException w:uiPriority="99" w:name="Date"/>
+    <w:lsdException w:uiPriority="99" w:name="Body Text First Indent"/>
+    <w:lsdException w:uiPriority="99" w:name="Body Text First Indent 2"/>
+    <w:lsdException w:uiPriority="99" w:name="Note Heading"/>
+    <w:lsdException w:uiPriority="99" w:name="Body Text 2"/>
+    <w:lsdException w:uiPriority="99" w:name="Body Text 3"/>
+    <w:lsdException w:uiPriority="99" w:name="Body Text Indent 2"/>
+    <w:lsdException w:uiPriority="99" w:name="Body Text Indent 3"/>
+    <w:lsdException w:uiPriority="99" w:name="Block Text"/>
+    <w:lsdException w:uiPriority="99" w:name="Hyperlink"/>
+    <w:lsdException w:uiPriority="99" w:name="FollowedHyperlink"/>
+    <w:lsdException w:qFormat="1" w:unhideWhenUsed="0" w:uiPriority="22" w:semiHidden="0" w:name="Strong"/>
+    <w:lsdException w:qFormat="1" w:unhideWhenUsed="0" w:uiPriority="20" w:semiHidden="0" w:name="Emphasis"/>
+    <w:lsdException w:uiPriority="99" w:name="Document Map"/>
+    <w:lsdException w:uiPriority="99" w:name="Plain Text"/>
+    <w:lsdException w:uiPriority="99" w:name="E-mail Signature"/>
+    <w:lsdException w:uiPriority="99" w:name="Normal (Web)"/>
+    <w:lsdException w:uiPriority="99" w:name="HTML Acronym"/>
+    <w:lsdException w:uiPriority="99" w:name="HTML Address"/>
+    <w:lsdException w:uiPriority="99" w:name="HTML Cite"/>
+    <w:lsdException w:uiPriority="99" w:name="HTML Code"/>
+    <w:lsdException w:uiPriority="99" w:name="HTML Definition"/>
+    <w:lsdException w:uiPriority="99" w:name="HTML Keyboard"/>
+    <w:lsdException w:uiPriority="99" w:name="HTML Preformatted"/>
+    <w:lsdException w:uiPriority="99" w:name="HTML Sample"/>
+    <w:lsdException w:uiPriority="99" w:name="HTML Typewriter"/>
+    <w:lsdException w:uiPriority="99" w:name="HTML Variable"/>
+    <w:lsdException w:uiPriority="99" w:name="Normal Table"/>
+    <w:lsdException w:uiPriority="99" w:name="annotation subject"/>
+    <w:lsdException w:uiPriority="99" w:name="Table Simple 1"/>
+    <w:lsdException w:uiPriority="99" w:name="Table Simple 2"/>
+    <w:lsdException w:uiPriority="99" w:name="Table Simple 3"/>
+    <w:lsdException w:uiPriority="99" w:name="Table Classic 1"/>
+    <w:lsdException w:uiPriority="99" w:name="Table Classic 2"/>
+    <w:lsdException w:uiPriority="99" w:name="Table Classic 3"/>
+    <w:lsdException w:uiPriority="99" w:name="Table Classic 4"/>
+    <w:lsdException w:uiPriority="99" w:name="Table Colorful 1"/>
+    <w:lsdException w:uiPriority="99" w:name="Table Colorful 2"/>
+    <w:lsdException w:uiPriority="99" w:name="Table Colorful 3"/>
+    <w:lsdException w:uiPriority="99" w:name="Table Columns 1"/>
+    <w:lsdException w:uiPriority="99" w:name="Table Columns 2"/>
+    <w:lsdException w:uiPriority="99" w:name="Table Columns 3"/>
+    <w:lsdException w:uiPriority="99" w:name="Table Columns 4"/>
+    <w:lsdException w:uiPriority="99" w:name="Table Columns 5"/>
+    <w:lsdException w:uiPriority="99" w:name="Table Grid 1"/>
+    <w:lsdException w:uiPriority="99" w:name="Table Grid 2"/>
+    <w:lsdException w:uiPriority="99" w:name="Table Grid 3"/>
+    <w:lsdException w:uiPriority="99" w:name="Table Grid 4"/>
+    <w:lsdException w:uiPriority="99" w:name="Table Grid 5"/>
+    <w:lsdException w:uiPriority="99" w:name="Table Grid 6"/>
+    <w:lsdException w:uiPriority="99" w:name="Table Grid 7"/>
+    <w:lsdException w:uiPriority="99" w:name="Table Grid 8"/>
+    <w:lsdException w:uiPriority="99" w:name="Table List 1"/>
+    <w:lsdException w:uiPriority="99" w:name="Table List 2"/>
+    <w:lsdException w:uiPriority="99" w:name="Table List 3"/>
+    <w:lsdException w:uiPriority="99" w:name="Table List 4"/>
+    <w:lsdException w:uiPriority="99" w:name="Table List 5"/>
+    <w:lsdException w:uiPriority="99" w:name="Table List 6"/>
+    <w:lsdException w:uiPriority="99" w:name="Table List 7"/>
+    <w:lsdException w:uiPriority="99" w:name="Table List 8"/>
+    <w:lsdException w:uiPriority="99" w:name="Table 3D effects 1"/>
+    <w:lsdException w:uiPriority="99" w:name="Table 3D effects 2"/>
+    <w:lsdException w:uiPriority="99" w:name="Table 3D effects 3"/>
+    <w:lsdException w:uiPriority="99" w:name="Table Contemporary"/>
+    <w:lsdException w:uiPriority="99" w:name="Table Elegant"/>
+    <w:lsdException w:uiPriority="99" w:name="Table Professional"/>
+    <w:lsdException w:uiPriority="99" w:name="Table Subtle 1"/>
+    <w:lsdException w:uiPriority="99" w:name="Table Subtle 2"/>
+    <w:lsdException w:uiPriority="99" w:name="Table Web 1"/>
+    <w:lsdException w:uiPriority="99" w:name="Table Web 2"/>
+    <w:lsdException w:uiPriority="99" w:name="Table Web 3"/>
+    <w:lsdException w:uiPriority="99" w:name="Balloon Text"/>
+    <w:lsdException w:unhideWhenUsed="0" w:uiPriority="0" w:semiHidden="0" w:name="Table Grid"/>
+    <w:lsdException w:uiPriority="99" w:name="Table Theme"/>
+    <w:lsdException w:unhideWhenUsed="0" w:uiPriority="60" w:semiHidden="0" w:name="Light Shading"/>
+    <w:lsdException w:unhideWhenUsed="0" w:uiPriority="61" w:semiHidden="0" w:name="Light List"/>
+    <w:lsdException w:unhideWhenUsed="0" w:uiPriority="62" w:semiHidden="0" w:name="Light Grid"/>
+    <w:lsdException w:unhideWhenUsed="0" w:uiPriority="63" w:semiHidden="0" w:name="Medium Shading 1"/>
+    <w:lsdException w:unhideWhenUsed="0" w:uiPriority="64" w:semiHidden="0" w:name="Medium Shading 2"/>
+    <w:lsdException w:unhideWhenUsed="0" w:uiPriority="65" w:semiHidden="0" w:name="Medium List 1"/>
+    <w:lsdException w:unhideWhenUsed="0" w:uiPriority="66" w:semiHidden="0" w:name="Medium List 2"/>
+    <w:lsdException w:unhideWhenUsed="0" w:uiPriority="67" w:semiHidden="0" w:name="Medium Grid 1"/>
+    <w:lsdException w:unhideWhenUsed="0" w:uiPriority="68" w:semiHidden="0" w:name="Medium Grid 2"/>
+    <w:lsdException w:unhideWhenUsed="0" w:uiPriority="69" w:semiHidden="0" w:name="Medium Grid 3"/>
+    <w:lsdException w:unhideWhenUsed="0" w:uiPriority="70" w:semiHidden="0" w:name="Dark List"/>
+    <w:lsdException w:unhideWhenUsed="0" w:uiPriority="71" w:semiHidden="0" w:name="Colorful Shading"/>
+    <w:lsdException w:unhideWhenUsed="0" w:uiPriority="72" w:semiHidden="0" w:name="Colorful List"/>
+    <w:lsdException w:unhideWhenUsed="0" w:uiPriority="73" w:semiHidden="0" w:name="Colorful Grid"/>
+    <w:lsdException w:unhideWhenUsed="0" w:uiPriority="60" w:semiHidden="0" w:name="Light Shading Accent 1"/>
+    <w:lsdException w:unhideWhenUsed="0" w:uiPriority="61" w:semiHidden="0" w:name="Light List Accent 1"/>
+    <w:lsdException w:unhideWhenUsed="0" w:uiPriority="62" w:semiHidden="0" w:name="Light Grid Accent 1"/>
+    <w:lsdException w:unhideWhenUsed="0" w:uiPriority="63" w:semiHidden="0" w:name="Medium Shading 1 Accent 1"/>
+    <w:lsdException w:unhideWhenUsed="0" w:uiPriority="64" w:semiHidden="0" w:name="Medium Shading 2 Accent 1"/>
+    <w:lsdException w:unhideWhenUsed="0" w:uiPriority="65" w:semiHidden="0" w:name="Medium List 1 Accent 1"/>
+    <w:lsdException w:qFormat="1" w:unhideWhenUsed="0" w:uiPriority="34" w:semiHidden="0" w:name="List Paragraph"/>
+    <w:lsdException w:unhideWhenUsed="0" w:uiPriority="66" w:semiHidden="0" w:name="Medium List 2 Accent 1"/>
+    <w:lsdException w:unhideWhenUsed="0" w:uiPriority="67" w:semiHidden="0" w:name="Medium Grid 1 Accent 1"/>
+    <w:lsdException w:unhideWhenUsed="0" w:uiPriority="68" w:semiHidden="0" w:name="Medium Grid 2 Accent 1"/>
+    <w:lsdException w:unhideWhenUsed="0" w:uiPriority="69" w:semiHidden="0" w:name="Medium Grid 3 Accent 1"/>
+    <w:lsdException w:unhideWhenUsed="0" w:uiPriority="70" w:semiHidden="0" w:name="Dark List Accent 1"/>
+    <w:lsdException w:unhideWhenUsed="0" w:uiPriority="71" w:semiHidden="0" w:name="Colorful Shading Accent 1"/>
+    <w:lsdException w:unhideWhenUsed="0" w:uiPriority="72" w:semiHidden="0" w:name="Colorful List Accent 1"/>
+    <w:lsdException w:unhideWhenUsed="0" w:uiPriority="73" w:semiHidden="0" w:name="Colorful Grid Accent 1"/>
+    <w:lsdException w:unhideWhenUsed="0" w:uiPriority="60" w:semiHidden="0" w:name="Light Shading Accent 2"/>
+    <w:lsdException w:unhideWhenUsed="0" w:uiPriority="61" w:semiHidden="0" w:name="Light List Accent 2"/>
+    <w:lsdException w:unhideWhenUsed="0" w:uiPriority="62" w:semiHidden="0" w:name="Light Grid Accent 2"/>
+    <w:lsdException w:unhideWhenUsed="0" w:uiPriority="63" w:semiHidden="0" w:name="Medium Shading 1 Accent 2"/>
+    <w:lsdException w:unhideWhenUsed="0" w:uiPriority="64" w:semiHidden="0" w:name="Medium Shading 2 Accent 2"/>
+    <w:lsdException w:unhideWhenUsed="0" w:uiPriority="65" w:semiHidden="0" w:name="Medium List 1 Accent 2"/>
+    <w:lsdException w:unhideWhenUsed="0" w:uiPriority="66" w:semiHidden="0" w:name="Medium List 2 Accent 2"/>
+    <w:lsdException w:unhideWhenUsed="0" w:uiPriority="67" w:semiHidden="0" w:name="Medium Grid 1 Accent 2"/>
+    <w:lsdException w:unhideWhenUsed="0" w:uiPriority="68" w:semiHidden="0" w:name="Medium Grid 2 Accent 2"/>
+    <w:lsdException w:unhideWhenUsed="0" w:uiPriority="69" w:semiHidden="0" w:name="Medium Grid 3 Accent 2"/>
+    <w:lsdException w:unhideWhenUsed="0" w:uiPriority="70" w:semiHidden="0" w:name="Dark List Accent 2"/>
+    <w:lsdException w:unhideWhenUsed="0" w:uiPriority="71" w:semiHidden="0" w:name="Colorful Shading Accent 2"/>
+    <w:lsdException w:unhideWhenUsed="0" w:uiPriority="72" w:semiHidden="0" w:name="Colorful List Accent 2"/>
+    <w:lsdException w:unhideWhenUsed="0" w:uiPriority="73" w:semiHidden="0" w:name="Colorful Grid Accent 2"/>
+    <w:lsdException w:unhideWhenUsed="0" w:uiPriority="60" w:semiHidden="0" w:name="Light Shading Accent 3"/>
+    <w:lsdException w:unhideWhenUsed="0" w:uiPriority="61" w:semiHidden="0" w:name="Light List Accent 3"/>
+    <w:lsdException w:unhideWhenUsed="0" w:uiPriority="62" w:semiHidden="0" w:name="Light Grid Accent 3"/>
+    <w:lsdException w:unhideWhenUsed="0" w:uiPriority="63" w:semiHidden="0" w:name="Medium Shading 1 Accent 3"/>
+    <w:lsdException w:unhideWhenUsed="0" w:uiPriority="64" w:semiHidden="0" w:name="Medium Shading 2 Accent 3"/>
+    <w:lsdException w:unhideWhenUsed="0" w:uiPriority="65" w:semiHidden="0" w:name="Medium List 1 Accent 3"/>
+    <w:lsdException w:unhideWhenUsed="0" w:uiPriority="66" w:semiHidden="0" w:name="Medium List 2 Accent 3"/>
+    <w:lsdException w:unhideWhenUsed="0" w:uiPriority="67" w:semiHidden="0" w:name="Medium Grid 1 Accent 3"/>
+    <w:lsdException w:unhideWhenUsed="0" w:uiPriority="68" w:semiHidden="0" w:name="Medium Grid 2 Accent 3"/>
+    <w:lsdException w:unhideWhenUsed="0" w:uiPriority="69" w:semiHidden="0" w:name="Medium Grid 3 Accent 3"/>
+    <w:lsdException w:unhideWhenUsed="0" w:uiPriority="70" w:semiHidden="0" w:name="Dark List Accent 3"/>
+    <w:lsdException w:unhideWhenUsed="0" w:uiPriority="71" w:semiHidden="0" w:name="Colorful Shading Accent 3"/>
+    <w:lsdException w:unhideWhenUsed="0" w:uiPriority="72" w:semiHidden="0" w:name="Colorful List Accent 3"/>
+    <w:lsdException w:unhideWhenUsed="0" w:uiPriority="73" w:semiHidden="0" w:name="Colorful Grid Accent 3"/>
+    <w:lsdException w:unhideWhenUsed="0" w:uiPriority="60" w:semiHidden="0" w:name="Light Shading Accent 4"/>
+    <w:lsdException w:unhideWhenUsed="0" w:uiPriority="61" w:semiHidden="0" w:name="Light List Accent 4"/>
+    <w:lsdException w:unhideWhenUsed="0" w:uiPriority="62" w:semiHidden="0" w:name="Light Grid Accent 4"/>
+    <w:lsdException w:unhideWhenUsed="0" w:uiPriority="63" w:semiHidden="0" w:name="Medium Shading 1 Accent 4"/>
+    <w:lsdException w:unhideWhenUsed="0" w:uiPriority="64" w:semiHidden="0" w:name="Medium Shading 2 Accent 4"/>
+    <w:lsdException w:unhideWhenUsed="0" w:uiPriority="65" w:semiHidden="0" w:name="Medium List 1 Accent 4"/>
+    <w:lsdException w:unhideWhenUsed="0" w:uiPriority="66" w:semiHidden="0" w:name="Medium List 2 Accent 4"/>
+    <w:lsdException w:unhideWhenUsed="0" w:uiPriority="67" w:semiHidden="0" w:name="Medium Grid 1 Accent 4"/>
+    <w:lsdException w:unhideWhenUsed="0" w:uiPriority="68" w:semiHidden="0" w:name="Medium Grid 2 Accent 4"/>
+    <w:lsdException w:unhideWhenUsed="0" w:uiPriority="69" w:semiHidden="0" w:name="Medium Grid 3 Accent 4"/>
+    <w:lsdException w:unhideWhenUsed="0" w:uiPriority="70" w:semiHidden="0" w:name="Dark List Accent 4"/>
+    <w:lsdException w:unhideWhenUsed="0" w:uiPriority="71" w:semiHidden="0" w:name="Colorful Shading Accent 4"/>
+    <w:lsdException w:unhideWhenUsed="0" w:uiPriority="72" w:semiHidden="0" w:name="Colorful List Accent 4"/>
+    <w:lsdException w:unhideWhenUsed="0" w:uiPriority="73" w:semiHidden="0" w:name="Colorful Grid Accent 4"/>
+    <w:lsdException w:unhideWhenUsed="0" w:uiPriority="60" w:semiHidden="0" w:name="Light Shading Accent 5"/>
+    <w:lsdException w:unhideWhenUsed="0" w:uiPriority="61" w:semiHidden="0" w:name="Light List Accent 5"/>
+    <w:lsdException w:unhideWhenUsed="0" w:uiPriority="62" w:semiHidden="0" w:name="Light Grid Accent 5"/>
+    <w:lsdException w:unhideWhenUsed="0" w:uiPriority="63" w:semiHidden="0" w:name="Medium Shading 1 Accent 5"/>
+    <w:lsdException w:unhideWhenUsed="0" w:uiPriority="64" w:semiHidden="0" w:name="Medium Shading 2 Accent 5"/>
+    <w:lsdException w:unhideWhenUsed="0" w:uiPriority="65" w:semiHidden="0" w:name="Medium List 1 Accent 5"/>
+    <w:lsdException w:unhideWhenUsed="0" w:uiPriority="66" w:semiHidden="0" w:name="Medium List 2 Accent 5"/>
+    <w:lsdException w:unhideWhenUsed="0" w:uiPriority="67" w:semiHidden="0" w:name="Medium Grid 1 Accent 5"/>
+    <w:lsdException w:unhideWhenUsed="0" w:uiPriority="68" w:semiHidden="0" w:name="Medium Grid 2 Accent 5"/>
+    <w:lsdException w:unhideWhenUsed="0" w:uiPriority="69" w:semiHidden="0" w:name="Medium Grid 3 Accent 5"/>
+    <w:lsdException w:unhideWhenUsed="0" w:uiPriority="70" w:semiHidden="0" w:name="Dark List Accent 5"/>
+    <w:lsdException w:unhideWhenUsed="0" w:uiPriority="71" w:semiHidden="0" w:name="Colorful Shading Accent 5"/>
+    <w:lsdException w:unhideWhenUsed="0" w:uiPriority="72" w:semiHidden="0" w:name="Colorful List Accent 5"/>
+    <w:lsdException w:unhideWhenUsed="0" w:uiPriority="73" w:semiHidden="0" w:name="Colorful Grid Accent 5"/>
+    <w:lsdException w:unhideWhenUsed="0" w:uiPriority="60" w:semiHidden="0" w:name="Light Shading Accent 6"/>
+    <w:lsdException w:unhideWhenUsed="0" w:uiPriority="61" w:semiHidden="0" w:name="Light List Accent 6"/>
+    <w:lsdException w:unhideWhenUsed="0" w:uiPriority="62" w:semiHidden="0" w:name="Light Grid Accent 6"/>
+    <w:lsdException w:unhideWhenUsed="0" w:uiPriority="63" w:semiHidden="0" w:name="Medium Shading 1 Accent 6"/>
+    <w:lsdException w:unhideWhenUsed="0" w:uiPriority="64" w:semiHidden="0" w:name="Medium Shading 2 Accent 6"/>
+    <w:lsdException w:unhideWhenUsed="0" w:uiPriority="65" w:semiHidden="0" w:name="Medium List 1 Accent 6"/>
+    <w:lsdException w:unhideWhenUsed="0" w:uiPriority="66" w:semiHidden="0" w:name="Medium List 2 Accent 6"/>
+    <w:lsdException w:unhideWhenUsed="0" w:uiPriority="67" w:semiHidden="0" w:name="Medium Grid 1 Accent 6"/>
+    <w:lsdException w:unhideWhenUsed="0" w:uiPriority="68" w:semiHidden="0" w:name="Medium Grid 2 Accent 6"/>
+    <w:lsdException w:unhideWhenUsed="0" w:uiPriority="69" w:semiHidden="0" w:name="Medium Grid 3 Accent 6"/>
+    <w:lsdException w:unhideWhenUsed="0" w:uiPriority="70" w:semiHidden="0" w:name="Dark List Accent 6"/>
+    <w:lsdException w:unhideWhenUsed="0" w:uiPriority="71" w:semiHidden="0" w:name="Colorful Shading Accent 6"/>
+    <w:lsdException w:unhideWhenUsed="0" w:uiPriority="72" w:semiHidden="0" w:name="Colorful List Accent 6"/>
+    <w:lsdException w:unhideWhenUsed="0" w:uiPriority="73" w:semiHidden="0" w:name="Colorful Grid Accent 6"/>
   </w:latentStyles>
-  <w:style w:type="paragraph" w:default="1" w:styleId="Normal">
+  <w:style w:type="paragraph" w:default="1" w:styleId="1">
     <w:name w:val="Normal"/>
     <w:qFormat/>
+    <w:uiPriority w:val="0"/>
     <w:rPr>
-      <w:rFonts w:eastAsia="Times New Roman" w:cs="Times New Roman"/>
+      <w:rFonts w:ascii="Times New Roman" w:hAnsi="Times New Roman" w:eastAsia="Times New Roman" w:cs="Times New Roman"/>
       <w:sz w:val="24"/>
       <w:szCs w:val="24"/>
+      <w:lang w:val="en-US" w:eastAsia="en-US" w:bidi="ar-SA"/>
     </w:rPr>
   </w:style>
-  <w:style w:type="character" w:default="1" w:styleId="DefaultParagraphFont">
+  <w:style w:type="character" w:default="1" w:styleId="2">
     <w:name w:val="Default Paragraph Font"/>
-    <w:uiPriority w:val="1"/>
     <w:semiHidden/>
     <w:unhideWhenUsed/>
+    <w:uiPriority w:val="1"/>
   </w:style>
-  <w:style w:type="table" w:default="1" w:styleId="TableNormal">
+  <w:style w:type="table" w:default="1" w:styleId="3">
     <w:name w:val="Normal Table"/>
-    <w:uiPriority w:val="99"/>
     <w:semiHidden/>
     <w:unhideWhenUsed/>
+    <w:uiPriority w:val="99"/>
     <w:tblPr>
-      <w:tblInd w:w="0" w:type="dxa"/>
       <w:tblCellMar>
         <w:top w:w="0" w:type="dxa"/>
         <w:left w:w="108" w:type="dxa"/>
@@ -3145,48 +2605,42 @@
       </w:tblCellMar>
     </w:tblPr>
   </w:style>
-  <w:style w:type="numbering" w:default="1" w:styleId="NoList">
-    <w:name w:val="No List"/>
-    <w:uiPriority w:val="99"/>
+  <w:style w:type="paragraph" w:styleId="4">
+    <w:name w:val="Normal (Web)"/>
+    <w:basedOn w:val="1"/>
     <w:semiHidden/>
     <w:unhideWhenUsed/>
+    <w:uiPriority w:val="99"/>
+    <w:pPr>
+      <w:spacing w:before="100" w:beforeAutospacing="1" w:after="100" w:afterAutospacing="1"/>
+    </w:pPr>
   </w:style>
-  <w:style w:type="table" w:styleId="TableGrid">
+  <w:style w:type="table" w:styleId="5">
     <w:name w:val="Table Grid"/>
-    <w:basedOn w:val="TableNormal"/>
+    <w:basedOn w:val="3"/>
+    <w:uiPriority w:val="0"/>
     <w:rPr>
       <w:rFonts w:eastAsia="Times New Roman" w:cs="Times New Roman"/>
     </w:rPr>
     <w:tblPr>
       <w:tblBorders>
-        <w:top w:val="single" w:sz="4" w:space="0" w:color="000000" w:themeColor="text1"/>
-        <w:left w:val="single" w:sz="4" w:space="0" w:color="000000" w:themeColor="text1"/>
-        <w:bottom w:val="single" w:sz="4" w:space="0" w:color="000000" w:themeColor="text1"/>
-        <w:right w:val="single" w:sz="4" w:space="0" w:color="000000" w:themeColor="text1"/>
-        <w:insideH w:val="single" w:sz="4" w:space="0" w:color="000000" w:themeColor="text1"/>
-        <w:insideV w:val="single" w:sz="4" w:space="0" w:color="000000" w:themeColor="text1"/>
+        <w:top w:val="single" w:color="000000" w:themeColor="text1" w:sz="4" w:space="0"/>
+        <w:left w:val="single" w:color="000000" w:themeColor="text1" w:sz="4" w:space="0"/>
+        <w:bottom w:val="single" w:color="000000" w:themeColor="text1" w:sz="4" w:space="0"/>
+        <w:right w:val="single" w:color="000000" w:themeColor="text1" w:sz="4" w:space="0"/>
+        <w:insideH w:val="single" w:color="000000" w:themeColor="text1" w:sz="4" w:space="0"/>
+        <w:insideV w:val="single" w:color="000000" w:themeColor="text1" w:sz="4" w:space="0"/>
       </w:tblBorders>
     </w:tblPr>
   </w:style>
-  <w:style w:type="paragraph" w:styleId="ListParagraph">
+  <w:style w:type="paragraph" w:styleId="6">
     <w:name w:val="List Paragraph"/>
-    <w:basedOn w:val="Normal"/>
+    <w:basedOn w:val="1"/>
+    <w:qFormat/>
     <w:uiPriority w:val="34"/>
-    <w:qFormat/>
     <w:pPr>
       <w:ind w:left="720"/>
       <w:contextualSpacing/>
-    </w:pPr>
-  </w:style>
-  <w:style w:type="paragraph" w:styleId="NormalWeb">
-    <w:name w:val="Normal (Web)"/>
-    <w:basedOn w:val="Normal"/>
-    <w:uiPriority w:val="99"/>
-    <w:semiHidden/>
-    <w:unhideWhenUsed/>
-    <w:rsid w:val="00664F4E"/>
-    <w:pPr>
-      <w:spacing w:before="100" w:beforeAutospacing="1" w:after="100" w:afterAutospacing="1"/>
     </w:pPr>
   </w:style>
 </w:styles>
@@ -3444,6 +2898,5 @@
     </a:fmtScheme>
   </a:themeElements>
   <a:objectDefaults/>
-  <a:extraClrSchemeLst/>
 </a:theme>
 </file>
</xml_diff>